<commit_message>
Update Indices de prix et Termes de l'échange (méthodes ventes répétées)_v1012.docx
</commit_message>
<xml_diff>
--- a/scripts/Grégory/Indices de prix et Termes de l'échange (méthodes ventes répétées)_v1012.docx
+++ b/scripts/Grégory/Indices de prix et Termes de l'échange (méthodes ventes répétées)_v1012.docx
@@ -212,10 +212,10 @@
             <v:path o:extrusionok="f" gradientshapeok="t" o:connecttype="rect"/>
             <o:lock v:ext="edit" aspectratio="t"/>
           </v:shapetype>
-          <v:shape id="_x0000_i1025" type="#_x0000_t75" style="width:225.4pt;height:163.4pt" o:ole="">
-            <v:imagedata r:id="rId6" o:title=""/>
+          <v:shape id="_x0000_i1025" type="#_x0000_t75" style="width:225.25pt;height:163.65pt" o:ole="">
+            <v:imagedata r:id="rId7" o:title=""/>
           </v:shape>
-          <o:OLEObject Type="Embed" ProgID="AcroExch.Document.DC" ShapeID="_x0000_i1025" DrawAspect="Content" ObjectID="_1640425431" r:id="rId7"/>
+          <o:OLEObject Type="Embed" ProgID="AcroExch.Document.DC" ShapeID="_x0000_i1025" DrawAspect="Content" ObjectID="_1644397654" r:id="rId8"/>
         </w:object>
       </w:r>
       <w:r>
@@ -226,10 +226,10 @@
           <w:szCs w:val="24"/>
         </w:rPr>
         <w:object w:dxaOrig="3960" w:dyaOrig="2880" w14:anchorId="0884D36F">
-          <v:shape id="_x0000_i1026" type="#_x0000_t75" style="width:224.15pt;height:162.8pt" o:ole="">
-            <v:imagedata r:id="rId8" o:title=""/>
+          <v:shape id="_x0000_i1026" type="#_x0000_t75" style="width:224.2pt;height:163.1pt" o:ole="">
+            <v:imagedata r:id="rId9" o:title=""/>
           </v:shape>
-          <o:OLEObject Type="Embed" ProgID="AcroExch.Document.DC" ShapeID="_x0000_i1026" DrawAspect="Content" ObjectID="_1640425432" r:id="rId9"/>
+          <o:OLEObject Type="Embed" ProgID="AcroExch.Document.DC" ShapeID="_x0000_i1026" DrawAspect="Content" ObjectID="_1644397655" r:id="rId10"/>
         </w:object>
       </w:r>
     </w:p>
@@ -279,10 +279,10 @@
           <w:szCs w:val="24"/>
         </w:rPr>
         <w:object w:dxaOrig="3960" w:dyaOrig="2880" w14:anchorId="61D5D862">
-          <v:shape id="_x0000_i1027" type="#_x0000_t75" style="width:224.15pt;height:162.8pt" o:ole="">
-            <v:imagedata r:id="rId10" o:title=""/>
+          <v:shape id="_x0000_i1027" type="#_x0000_t75" style="width:224.2pt;height:163.1pt" o:ole="">
+            <v:imagedata r:id="rId11" o:title=""/>
           </v:shape>
-          <o:OLEObject Type="Embed" ProgID="AcroExch.Document.DC" ShapeID="_x0000_i1027" DrawAspect="Content" ObjectID="_1640425433" r:id="rId11"/>
+          <o:OLEObject Type="Embed" ProgID="AcroExch.Document.DC" ShapeID="_x0000_i1027" DrawAspect="Content" ObjectID="_1644397656" r:id="rId12"/>
         </w:object>
       </w:r>
       <w:r>
@@ -293,10 +293,10 @@
           <w:szCs w:val="24"/>
         </w:rPr>
         <w:object w:dxaOrig="3960" w:dyaOrig="2880" w14:anchorId="2A6F75C3">
-          <v:shape id="_x0000_i1028" type="#_x0000_t75" style="width:224.75pt;height:162.8pt" o:ole="">
-            <v:imagedata r:id="rId12" o:title=""/>
+          <v:shape id="_x0000_i1028" type="#_x0000_t75" style="width:224.75pt;height:163.1pt" o:ole="">
+            <v:imagedata r:id="rId13" o:title=""/>
           </v:shape>
-          <o:OLEObject Type="Embed" ProgID="AcroExch.Document.DC" ShapeID="_x0000_i1028" DrawAspect="Content" ObjectID="_1640425434" r:id="rId13"/>
+          <o:OLEObject Type="Embed" ProgID="AcroExch.Document.DC" ShapeID="_x0000_i1028" DrawAspect="Content" ObjectID="_1644397657" r:id="rId14"/>
         </w:object>
       </w:r>
     </w:p>
@@ -335,7 +335,25 @@
         <w:rPr>
           <w:rFonts w:cstheme="minorHAnsi"/>
         </w:rPr>
-        <w:t xml:space="preserve"> : 1 419 000 /// </w:t>
+        <w:t xml:space="preserve"> : </w:t>
+      </w:r>
+      <w:r>
+        <w:rPr>
+          <w:rFonts w:cstheme="minorHAnsi"/>
+        </w:rPr>
+        <w:t>729 844</w:t>
+      </w:r>
+      <w:r>
+        <w:rPr>
+          <w:rFonts w:cstheme="minorHAnsi"/>
+        </w:rPr>
+        <w:t xml:space="preserve"> </w:t>
+      </w:r>
+      <w:r>
+        <w:rPr>
+          <w:rFonts w:cstheme="minorHAnsi"/>
+        </w:rPr>
+        <w:t xml:space="preserve">/// </w:t>
       </w:r>
       <w:proofErr w:type="spellStart"/>
       <w:r>
@@ -363,6 +381,52 @@
           <w:rFonts w:cstheme="minorHAnsi"/>
         </w:rPr>
       </w:pPr>
+      <w:r>
+        <w:rPr>
+          <w:rFonts w:cstheme="minorHAnsi"/>
+        </w:rPr>
+        <w:t>Remarque : Dans l’échantillon les quantités exportées moyennes de farine sont de 2 248 119 kg (</w:t>
+      </w:r>
+      <w:proofErr w:type="spellStart"/>
+      <w:r>
+        <w:rPr>
+          <w:rFonts w:cstheme="minorHAnsi"/>
+        </w:rPr>
+        <w:t>median</w:t>
+      </w:r>
+      <w:proofErr w:type="spellEnd"/>
+      <w:r>
+        <w:rPr>
+          <w:rFonts w:cstheme="minorHAnsi"/>
+        </w:rPr>
+        <w:t>=792 802kg) et le prix unitaire moyen est de 0,66 (</w:t>
+      </w:r>
+      <w:proofErr w:type="spellStart"/>
+      <w:r>
+        <w:rPr>
+          <w:rFonts w:cstheme="minorHAnsi"/>
+        </w:rPr>
+        <w:t>median</w:t>
+      </w:r>
+      <w:proofErr w:type="spellEnd"/>
+      <w:r>
+        <w:rPr>
+          <w:rFonts w:cstheme="minorHAnsi"/>
+        </w:rPr>
+        <w:t>=0,33)</w:t>
+      </w:r>
+    </w:p>
+    <w:p>
+      <w:pPr>
+        <w:autoSpaceDE w:val="0"/>
+        <w:autoSpaceDN w:val="0"/>
+        <w:adjustRightInd w:val="0"/>
+        <w:spacing w:after="0" w:line="240" w:lineRule="auto"/>
+        <w:jc w:val="both"/>
+        <w:rPr>
+          <w:rFonts w:cstheme="minorHAnsi"/>
+        </w:rPr>
+      </w:pPr>
     </w:p>
     <w:p>
       <w:pPr>
@@ -410,10 +474,10 @@
           <w:szCs w:val="24"/>
         </w:rPr>
         <w:object w:dxaOrig="3960" w:dyaOrig="2880" w14:anchorId="20585F63">
-          <v:shape id="_x0000_i1029" type="#_x0000_t75" style="width:225.4pt;height:163.4pt" o:ole="">
-            <v:imagedata r:id="rId14" o:title=""/>
+          <v:shape id="_x0000_i1029" type="#_x0000_t75" style="width:225.25pt;height:163.65pt" o:ole="">
+            <v:imagedata r:id="rId15" o:title=""/>
           </v:shape>
-          <o:OLEObject Type="Embed" ProgID="AcroExch.Document.DC" ShapeID="_x0000_i1029" DrawAspect="Content" ObjectID="_1640425435" r:id="rId15"/>
+          <o:OLEObject Type="Embed" ProgID="AcroExch.Document.DC" ShapeID="_x0000_i1029" DrawAspect="Content" ObjectID="_1644397658" r:id="rId16"/>
         </w:object>
       </w:r>
       <w:r>
@@ -424,10 +488,10 @@
           <w:szCs w:val="24"/>
         </w:rPr>
         <w:object w:dxaOrig="3960" w:dyaOrig="2880" w14:anchorId="2BE56F69">
-          <v:shape id="_x0000_i1030" type="#_x0000_t75" style="width:224.75pt;height:162.8pt" o:ole="">
-            <v:imagedata r:id="rId16" o:title=""/>
+          <v:shape id="_x0000_i1030" type="#_x0000_t75" style="width:224.75pt;height:163.1pt" o:ole="">
+            <v:imagedata r:id="rId17" o:title=""/>
           </v:shape>
-          <o:OLEObject Type="Embed" ProgID="AcroExch.Document.DC" ShapeID="_x0000_i1030" DrawAspect="Content" ObjectID="_1640425436" r:id="rId17"/>
+          <o:OLEObject Type="Embed" ProgID="AcroExch.Document.DC" ShapeID="_x0000_i1030" DrawAspect="Content" ObjectID="_1644397659" r:id="rId18"/>
         </w:object>
       </w:r>
     </w:p>
@@ -452,7 +516,6 @@
           <w:sz w:val="24"/>
           <w:szCs w:val="24"/>
         </w:rPr>
-        <w:lastRenderedPageBreak/>
         <w:t>Marseille :</w:t>
       </w:r>
     </w:p>
@@ -478,10 +541,10 @@
           <w:szCs w:val="24"/>
         </w:rPr>
         <w:object w:dxaOrig="3960" w:dyaOrig="2880" w14:anchorId="730FEFB8">
-          <v:shape id="_x0000_i1031" type="#_x0000_t75" style="width:224.15pt;height:162.8pt" o:ole="">
-            <v:imagedata r:id="rId18" o:title=""/>
+          <v:shape id="_x0000_i1031" type="#_x0000_t75" style="width:224.2pt;height:163.1pt" o:ole="">
+            <v:imagedata r:id="rId19" o:title=""/>
           </v:shape>
-          <o:OLEObject Type="Embed" ProgID="AcroExch.Document.DC" ShapeID="_x0000_i1031" DrawAspect="Content" ObjectID="_1640425437" r:id="rId19"/>
+          <o:OLEObject Type="Embed" ProgID="AcroExch.Document.DC" ShapeID="_x0000_i1031" DrawAspect="Content" ObjectID="_1644397660" r:id="rId20"/>
         </w:object>
       </w:r>
       <w:r>
@@ -492,10 +555,10 @@
           <w:szCs w:val="24"/>
         </w:rPr>
         <w:object w:dxaOrig="3960" w:dyaOrig="2880" w14:anchorId="7E99973D">
-          <v:shape id="_x0000_i1032" type="#_x0000_t75" style="width:223.5pt;height:162.8pt" o:ole="">
-            <v:imagedata r:id="rId20" o:title=""/>
+          <v:shape id="_x0000_i1032" type="#_x0000_t75" style="width:223.65pt;height:163.1pt" o:ole="">
+            <v:imagedata r:id="rId21" o:title=""/>
           </v:shape>
-          <o:OLEObject Type="Embed" ProgID="AcroExch.Document.DC" ShapeID="_x0000_i1032" DrawAspect="Content" ObjectID="_1640425438" r:id="rId21"/>
+          <o:OLEObject Type="Embed" ProgID="AcroExch.Document.DC" ShapeID="_x0000_i1032" DrawAspect="Content" ObjectID="_1644397661" r:id="rId22"/>
         </w:object>
       </w:r>
     </w:p>
@@ -532,6 +595,24 @@
         <w:rPr>
           <w:rFonts w:cstheme="minorHAnsi"/>
         </w:rPr>
+        <w:t>Remarque : prix unitaire passe de 1,53 à 12 du fait que la quantité soit exprimée en caisses.</w:t>
+      </w:r>
+    </w:p>
+    <w:p>
+      <w:pPr>
+        <w:autoSpaceDE w:val="0"/>
+        <w:autoSpaceDN w:val="0"/>
+        <w:adjustRightInd w:val="0"/>
+        <w:spacing w:after="0" w:line="240" w:lineRule="auto"/>
+        <w:jc w:val="both"/>
+        <w:rPr>
+          <w:rFonts w:cstheme="minorHAnsi"/>
+        </w:rPr>
+      </w:pPr>
+      <w:r>
+        <w:rPr>
+          <w:rFonts w:cstheme="minorHAnsi"/>
+        </w:rPr>
         <w:t>Indice imports : 1759 =&gt;</w:t>
       </w:r>
       <w:r>
@@ -602,10 +683,10 @@
           <w:szCs w:val="24"/>
         </w:rPr>
         <w:object w:dxaOrig="3960" w:dyaOrig="2880" w14:anchorId="59345C49">
-          <v:shape id="_x0000_i1033" type="#_x0000_t75" style="width:222.25pt;height:162.15pt" o:ole="">
-            <v:imagedata r:id="rId22" o:title=""/>
+          <v:shape id="_x0000_i1033" type="#_x0000_t75" style="width:222pt;height:162pt" o:ole="">
+            <v:imagedata r:id="rId23" o:title=""/>
           </v:shape>
-          <o:OLEObject Type="Embed" ProgID="AcroExch.Document.DC" ShapeID="_x0000_i1033" DrawAspect="Content" ObjectID="_1640425439" r:id="rId23"/>
+          <o:OLEObject Type="Embed" ProgID="AcroExch.Document.DC" ShapeID="_x0000_i1033" DrawAspect="Content" ObjectID="_1644397662" r:id="rId24"/>
         </w:object>
       </w:r>
       <w:r>
@@ -616,10 +697,10 @@
           <w:szCs w:val="24"/>
         </w:rPr>
         <w:object w:dxaOrig="3960" w:dyaOrig="2880" w14:anchorId="743A11B9">
-          <v:shape id="_x0000_i1034" type="#_x0000_t75" style="width:221pt;height:160.3pt" o:ole="">
-            <v:imagedata r:id="rId24" o:title=""/>
+          <v:shape id="_x0000_i1034" type="#_x0000_t75" style="width:220.9pt;height:160.35pt" o:ole="">
+            <v:imagedata r:id="rId25" o:title=""/>
           </v:shape>
-          <o:OLEObject Type="Embed" ProgID="AcroExch.Document.DC" ShapeID="_x0000_i1034" DrawAspect="Content" ObjectID="_1640425440" r:id="rId25"/>
+          <o:OLEObject Type="Embed" ProgID="AcroExch.Document.DC" ShapeID="_x0000_i1034" DrawAspect="Content" ObjectID="_1644397663" r:id="rId26"/>
         </w:object>
       </w:r>
     </w:p>
@@ -644,31 +725,107 @@
         <w:rPr>
           <w:rFonts w:cstheme="minorHAnsi"/>
         </w:rPr>
-        <w:t xml:space="preserve"> 1746 =&gt; café de Bourbon : 1,25 // 228 798 // kg</w:t>
-      </w:r>
-    </w:p>
-    <w:p>
-      <w:pPr>
-        <w:autoSpaceDE w:val="0"/>
-        <w:autoSpaceDN w:val="0"/>
-        <w:adjustRightInd w:val="0"/>
-        <w:spacing w:after="0" w:line="240" w:lineRule="auto"/>
-        <w:jc w:val="both"/>
-        <w:rPr>
-          <w:rFonts w:cstheme="minorHAnsi"/>
-        </w:rPr>
-      </w:pPr>
-      <w:r>
-        <w:rPr>
-          <w:rFonts w:cstheme="minorHAnsi"/>
-        </w:rPr>
-        <w:t xml:space="preserve">Indice exports : </w:t>
-      </w:r>
-      <w:r>
-        <w:rPr>
-          <w:rFonts w:cstheme="minorHAnsi"/>
-        </w:rPr>
-        <w:t>1761 =&gt; fromage : 0,3 //150 // kg</w:t>
+        <w:t xml:space="preserve"> 1746 =&gt; café de Bourbon</w:t>
+      </w:r>
+      <w:r>
+        <w:rPr>
+          <w:rFonts w:cstheme="minorHAnsi"/>
+        </w:rPr>
+        <w:t xml:space="preserve"> : 1,86 </w:t>
+      </w:r>
+      <w:r>
+        <w:rPr>
+          <w:rFonts w:cstheme="minorHAnsi"/>
+        </w:rPr>
+        <w:t xml:space="preserve">// </w:t>
+      </w:r>
+      <w:r>
+        <w:rPr>
+          <w:rFonts w:cstheme="minorHAnsi"/>
+        </w:rPr>
+        <w:t xml:space="preserve">111 996 </w:t>
+      </w:r>
+      <w:r>
+        <w:rPr>
+          <w:rFonts w:cstheme="minorHAnsi"/>
+        </w:rPr>
+        <w:t>// kg</w:t>
+      </w:r>
+    </w:p>
+    <w:p>
+      <w:pPr>
+        <w:autoSpaceDE w:val="0"/>
+        <w:autoSpaceDN w:val="0"/>
+        <w:adjustRightInd w:val="0"/>
+        <w:spacing w:after="0" w:line="240" w:lineRule="auto"/>
+        <w:jc w:val="both"/>
+        <w:rPr>
+          <w:rFonts w:cstheme="minorHAnsi"/>
+        </w:rPr>
+      </w:pPr>
+      <w:r>
+        <w:rPr>
+          <w:rFonts w:cstheme="minorHAnsi"/>
+        </w:rPr>
+        <w:t>Remarque : Prix unitaire plus é</w:t>
+      </w:r>
+      <w:r>
+        <w:rPr>
+          <w:rFonts w:cstheme="minorHAnsi"/>
+        </w:rPr>
+        <w:t>levé qu’en moyenne dans l’échantillon =1,86 (</w:t>
+      </w:r>
+      <w:proofErr w:type="spellStart"/>
+      <w:r>
+        <w:rPr>
+          <w:rFonts w:cstheme="minorHAnsi"/>
+        </w:rPr>
+        <w:t>median</w:t>
+      </w:r>
+      <w:proofErr w:type="spellEnd"/>
+      <w:r>
+        <w:rPr>
+          <w:rFonts w:cstheme="minorHAnsi"/>
+        </w:rPr>
+        <w:t>=1,53)</w:t>
+      </w:r>
+      <w:r>
+        <w:rPr>
+          <w:rFonts w:cstheme="minorHAnsi"/>
+        </w:rPr>
+        <w:t xml:space="preserve"> corroborée à des quantités exportées importantes (</w:t>
+      </w:r>
+      <w:proofErr w:type="spellStart"/>
+      <w:r>
+        <w:rPr>
+          <w:rFonts w:cstheme="minorHAnsi"/>
+        </w:rPr>
+        <w:t>median</w:t>
+      </w:r>
+      <w:proofErr w:type="spellEnd"/>
+      <w:r>
+        <w:rPr>
+          <w:rFonts w:cstheme="minorHAnsi"/>
+        </w:rPr>
+        <w:t>=59 400 kg)</w:t>
+      </w:r>
+    </w:p>
+    <w:p>
+      <w:pPr>
+        <w:autoSpaceDE w:val="0"/>
+        <w:autoSpaceDN w:val="0"/>
+        <w:adjustRightInd w:val="0"/>
+        <w:spacing w:after="0" w:line="240" w:lineRule="auto"/>
+        <w:jc w:val="both"/>
+        <w:rPr>
+          <w:rFonts w:cstheme="minorHAnsi"/>
+        </w:rPr>
+      </w:pPr>
+      <w:r>
+        <w:rPr>
+          <w:rFonts w:cstheme="minorHAnsi"/>
+        </w:rPr>
+        <w:t>Indice exports : 1761 =&gt; fromage : 0,3 //150 // kg</w:t>
       </w:r>
     </w:p>
     <w:p>
@@ -780,10 +937,10 @@
           <w:szCs w:val="24"/>
         </w:rPr>
         <w:object w:dxaOrig="3960" w:dyaOrig="2880" w14:anchorId="0F24EF30">
-          <v:shape id="_x0000_i1035" type="#_x0000_t75" style="width:222.25pt;height:162.15pt" o:ole="">
-            <v:imagedata r:id="rId26" o:title=""/>
+          <v:shape id="_x0000_i1035" type="#_x0000_t75" style="width:222pt;height:162pt" o:ole="">
+            <v:imagedata r:id="rId27" o:title=""/>
           </v:shape>
-          <o:OLEObject Type="Embed" ProgID="AcroExch.Document.DC" ShapeID="_x0000_i1035" DrawAspect="Content" ObjectID="_1640425441" r:id="rId27"/>
+          <o:OLEObject Type="Embed" ProgID="AcroExch.Document.DC" ShapeID="_x0000_i1035" DrawAspect="Content" ObjectID="_1644397664" r:id="rId28"/>
         </w:object>
       </w:r>
       <w:r>
@@ -794,10 +951,10 @@
           <w:szCs w:val="24"/>
         </w:rPr>
         <w:object w:dxaOrig="3960" w:dyaOrig="2880" w14:anchorId="47E899A1">
-          <v:shape id="_x0000_i1036" type="#_x0000_t75" style="width:222.25pt;height:161.55pt" o:ole="">
-            <v:imagedata r:id="rId28" o:title=""/>
+          <v:shape id="_x0000_i1036" type="#_x0000_t75" style="width:222pt;height:161.45pt" o:ole="">
+            <v:imagedata r:id="rId29" o:title=""/>
           </v:shape>
-          <o:OLEObject Type="Embed" ProgID="AcroExch.Document.DC" ShapeID="_x0000_i1036" DrawAspect="Content" ObjectID="_1640425442" r:id="rId29"/>
+          <o:OLEObject Type="Embed" ProgID="AcroExch.Document.DC" ShapeID="_x0000_i1036" DrawAspect="Content" ObjectID="_1644397665" r:id="rId30"/>
         </w:object>
       </w:r>
     </w:p>
@@ -886,200 +1043,540 @@
           <w:sz w:val="28"/>
           <w:szCs w:val="28"/>
         </w:rPr>
+        <w:t>Termes de l’échange</w:t>
+      </w:r>
+    </w:p>
+    <w:p>
+      <w:pPr>
+        <w:autoSpaceDE w:val="0"/>
+        <w:autoSpaceDN w:val="0"/>
+        <w:adjustRightInd w:val="0"/>
+        <w:spacing w:after="0" w:line="240" w:lineRule="auto"/>
+        <w:jc w:val="both"/>
+        <w:rPr>
+          <w:rFonts w:cstheme="minorHAnsi"/>
+          <w:color w:val="0070C0"/>
+          <w:sz w:val="24"/>
+          <w:szCs w:val="24"/>
+        </w:rPr>
+      </w:pPr>
+    </w:p>
+    <w:p>
+      <w:pPr>
+        <w:autoSpaceDE w:val="0"/>
+        <w:autoSpaceDN w:val="0"/>
+        <w:adjustRightInd w:val="0"/>
+        <w:spacing w:after="0" w:line="240" w:lineRule="auto"/>
+        <w:jc w:val="both"/>
+        <w:rPr>
+          <w:rFonts w:cstheme="minorHAnsi"/>
+          <w:color w:val="0070C0"/>
+          <w:sz w:val="24"/>
+          <w:szCs w:val="24"/>
+        </w:rPr>
+      </w:pPr>
+      <w:r>
+        <w:rPr>
+          <w:rFonts w:cstheme="minorHAnsi"/>
+          <w:color w:val="0070C0"/>
+          <w:sz w:val="24"/>
+          <w:szCs w:val="24"/>
+        </w:rPr>
+        <w:t xml:space="preserve">Bayonne : </w:t>
+      </w:r>
+    </w:p>
+    <w:p>
+      <w:pPr>
+        <w:autoSpaceDE w:val="0"/>
+        <w:autoSpaceDN w:val="0"/>
+        <w:adjustRightInd w:val="0"/>
+        <w:spacing w:after="0" w:line="240" w:lineRule="auto"/>
+        <w:jc w:val="both"/>
+        <w:rPr>
+          <w:rFonts w:cstheme="minorHAnsi"/>
+          <w:color w:val="0070C0"/>
+          <w:sz w:val="24"/>
+          <w:szCs w:val="24"/>
+        </w:rPr>
+      </w:pPr>
+      <w:r>
+        <w:rPr>
+          <w:rFonts w:cstheme="minorHAnsi"/>
+          <w:color w:val="0070C0"/>
+          <w:sz w:val="24"/>
+          <w:szCs w:val="24"/>
+        </w:rPr>
+        <w:object w:dxaOrig="3960" w:dyaOrig="2880" w14:anchorId="7E11121B">
+          <v:shape id="_x0000_i1037" type="#_x0000_t75" style="width:286.35pt;height:208.35pt" o:ole="">
+            <v:imagedata r:id="rId31" o:title=""/>
+          </v:shape>
+          <o:OLEObject Type="Embed" ProgID="AcroExch.Document.DC" ShapeID="_x0000_i1037" DrawAspect="Content" ObjectID="_1644397666" r:id="rId32"/>
+        </w:object>
+      </w:r>
+    </w:p>
+    <w:p>
+      <w:pPr>
+        <w:autoSpaceDE w:val="0"/>
+        <w:autoSpaceDN w:val="0"/>
+        <w:adjustRightInd w:val="0"/>
+        <w:spacing w:after="0" w:line="240" w:lineRule="auto"/>
+        <w:jc w:val="both"/>
+      </w:pPr>
+      <w:r>
+        <w:rPr>
+          <w:rFonts w:cstheme="minorHAnsi"/>
+        </w:rPr>
+        <w:t>De manière générale entre 1750 et 1780</w:t>
+      </w:r>
+      <w:r>
+        <w:t>, l</w:t>
+      </w:r>
+      <w:r>
+        <w:t>es indices de prix (à l’exportation et importation) et les termes de l’échange oscillent entre 0,</w:t>
+      </w:r>
+      <w:r>
+        <w:t>6</w:t>
+      </w:r>
+      <w:r>
+        <w:t xml:space="preserve"> et 1,</w:t>
+      </w:r>
+      <w:r>
+        <w:t>1</w:t>
+      </w:r>
+      <w:r>
+        <w:t xml:space="preserve"> sur la période. </w:t>
+      </w:r>
+    </w:p>
+    <w:p>
+      <w:pPr>
+        <w:autoSpaceDE w:val="0"/>
+        <w:autoSpaceDN w:val="0"/>
+        <w:adjustRightInd w:val="0"/>
+        <w:spacing w:after="0" w:line="240" w:lineRule="auto"/>
+        <w:jc w:val="both"/>
+      </w:pPr>
+      <w:r>
+        <w:t xml:space="preserve">Avant 1750, les termes de l’échange sont tirés par la hausse de l’indice de prix à l’exportation. Il s’en suit une baisse des termes de l’échange jusqu’en 1755 (malgré un rebond en 1752 </w:t>
+      </w:r>
+      <w:proofErr w:type="gramStart"/>
+      <w:r>
+        <w:t>suite à</w:t>
+      </w:r>
+      <w:proofErr w:type="gramEnd"/>
+      <w:r>
+        <w:t xml:space="preserve"> la diminution des indices de prix à l’importation), liée à la baisse des indices de prix à l’exportation corroborée à une hausse des indices à l’importation. Le pic observé en 1777 est causé par une hausse des indices de prix à l’exportation tandis qu’ils restent stables à l’importation. </w:t>
+      </w:r>
+    </w:p>
+    <w:p>
+      <w:pPr>
+        <w:autoSpaceDE w:val="0"/>
+        <w:autoSpaceDN w:val="0"/>
+        <w:adjustRightInd w:val="0"/>
+        <w:spacing w:after="0" w:line="240" w:lineRule="auto"/>
+        <w:jc w:val="both"/>
+      </w:pPr>
+      <w:r>
+        <w:t>Les termes de l’échange sont difficilement interprétables après 1780 puisque nous n’avons aucune donnée entre 1780 et 1788 concernant les importations et entre 1780 et 1787 pour les exportations.</w:t>
+      </w:r>
+    </w:p>
+    <w:p>
+      <w:pPr>
+        <w:autoSpaceDE w:val="0"/>
+        <w:autoSpaceDN w:val="0"/>
+        <w:adjustRightInd w:val="0"/>
+        <w:spacing w:after="0" w:line="240" w:lineRule="auto"/>
+        <w:jc w:val="both"/>
+        <w:rPr>
+          <w:rFonts w:cstheme="minorHAnsi"/>
+          <w:color w:val="0070C0"/>
+          <w:sz w:val="24"/>
+          <w:szCs w:val="24"/>
+        </w:rPr>
+      </w:pPr>
+    </w:p>
+    <w:p>
+      <w:pPr>
+        <w:autoSpaceDE w:val="0"/>
+        <w:autoSpaceDN w:val="0"/>
+        <w:adjustRightInd w:val="0"/>
+        <w:spacing w:after="0" w:line="240" w:lineRule="auto"/>
+        <w:jc w:val="both"/>
+        <w:rPr>
+          <w:rFonts w:cstheme="minorHAnsi"/>
+          <w:b/>
+          <w:bCs/>
+          <w:color w:val="000000" w:themeColor="text1"/>
+        </w:rPr>
+      </w:pPr>
+      <w:r>
+        <w:rPr>
+          <w:rFonts w:cstheme="minorHAnsi"/>
+          <w:b/>
+          <w:bCs/>
+          <w:color w:val="000000" w:themeColor="text1"/>
+        </w:rPr>
+        <w:t xml:space="preserve">Effets fixes années : </w:t>
+      </w:r>
+    </w:p>
+    <w:p>
+      <w:pPr>
+        <w:autoSpaceDE w:val="0"/>
+        <w:autoSpaceDN w:val="0"/>
+        <w:adjustRightInd w:val="0"/>
+        <w:spacing w:after="0" w:line="240" w:lineRule="auto"/>
+        <w:jc w:val="both"/>
+        <w:rPr>
+          <w:rFonts w:cstheme="minorHAnsi"/>
+          <w:b/>
+          <w:bCs/>
+          <w:color w:val="000000" w:themeColor="text1"/>
+        </w:rPr>
+      </w:pPr>
+      <w:r>
+        <w:rPr>
+          <w:rFonts w:cstheme="minorHAnsi"/>
+          <w:b/>
+          <w:bCs/>
+          <w:color w:val="000000" w:themeColor="text1"/>
+        </w:rPr>
+        <w:t xml:space="preserve">Indices de prix à l’exportation : </w:t>
+      </w:r>
+      <w:r>
+        <w:rPr>
+          <w:rFonts w:cstheme="minorHAnsi"/>
+          <w:b/>
+          <w:bCs/>
+          <w:color w:val="000000" w:themeColor="text1"/>
+        </w:rPr>
+        <w:t xml:space="preserve">effet </w:t>
+      </w:r>
+      <w:r>
+        <w:rPr>
+          <w:rFonts w:cstheme="minorHAnsi"/>
+          <w:b/>
+          <w:bCs/>
+          <w:color w:val="000000" w:themeColor="text1"/>
+        </w:rPr>
+        <w:t>négatif sur la période 1751-1757 en moyenne : -0,32</w:t>
+      </w:r>
+    </w:p>
+    <w:p>
+      <w:pPr>
+        <w:autoSpaceDE w:val="0"/>
+        <w:autoSpaceDN w:val="0"/>
+        <w:adjustRightInd w:val="0"/>
+        <w:spacing w:after="0" w:line="240" w:lineRule="auto"/>
+        <w:jc w:val="both"/>
+        <w:rPr>
+          <w:rFonts w:cstheme="minorHAnsi"/>
+          <w:b/>
+          <w:bCs/>
+          <w:color w:val="000000" w:themeColor="text1"/>
+        </w:rPr>
+      </w:pPr>
+      <w:r>
+        <w:rPr>
+          <w:rFonts w:cstheme="minorHAnsi"/>
+          <w:b/>
+          <w:bCs/>
+          <w:color w:val="000000" w:themeColor="text1"/>
+        </w:rPr>
+        <w:t xml:space="preserve">A l’importation : </w:t>
+      </w:r>
+      <w:r>
+        <w:rPr>
+          <w:rFonts w:cstheme="minorHAnsi"/>
+          <w:b/>
+          <w:bCs/>
+          <w:color w:val="000000" w:themeColor="text1"/>
+        </w:rPr>
+        <w:t xml:space="preserve">effet </w:t>
+      </w:r>
+      <w:r>
+        <w:rPr>
+          <w:rFonts w:cstheme="minorHAnsi"/>
+          <w:b/>
+          <w:bCs/>
+          <w:color w:val="000000" w:themeColor="text1"/>
+        </w:rPr>
+        <w:t>négatif en 1788</w:t>
+      </w:r>
+    </w:p>
+    <w:p>
+      <w:pPr>
+        <w:autoSpaceDE w:val="0"/>
+        <w:autoSpaceDN w:val="0"/>
+        <w:adjustRightInd w:val="0"/>
+        <w:spacing w:after="0" w:line="240" w:lineRule="auto"/>
+        <w:jc w:val="both"/>
+        <w:rPr>
+          <w:rFonts w:cstheme="minorHAnsi"/>
+          <w:color w:val="0070C0"/>
+          <w:sz w:val="24"/>
+          <w:szCs w:val="24"/>
+        </w:rPr>
+      </w:pPr>
+    </w:p>
+    <w:p>
+      <w:pPr>
+        <w:autoSpaceDE w:val="0"/>
+        <w:autoSpaceDN w:val="0"/>
+        <w:adjustRightInd w:val="0"/>
+        <w:spacing w:after="0" w:line="240" w:lineRule="auto"/>
+        <w:jc w:val="both"/>
+        <w:rPr>
+          <w:rFonts w:cstheme="minorHAnsi"/>
+          <w:color w:val="0070C0"/>
+          <w:sz w:val="24"/>
+          <w:szCs w:val="24"/>
+        </w:rPr>
+      </w:pPr>
+    </w:p>
+    <w:p>
+      <w:pPr>
+        <w:autoSpaceDE w:val="0"/>
+        <w:autoSpaceDN w:val="0"/>
+        <w:adjustRightInd w:val="0"/>
+        <w:spacing w:after="0" w:line="240" w:lineRule="auto"/>
+        <w:jc w:val="both"/>
+        <w:rPr>
+          <w:rFonts w:cstheme="minorHAnsi"/>
+          <w:color w:val="0070C0"/>
+          <w:sz w:val="24"/>
+          <w:szCs w:val="24"/>
+        </w:rPr>
+      </w:pPr>
+    </w:p>
+    <w:p>
+      <w:pPr>
+        <w:autoSpaceDE w:val="0"/>
+        <w:autoSpaceDN w:val="0"/>
+        <w:adjustRightInd w:val="0"/>
+        <w:spacing w:after="0" w:line="240" w:lineRule="auto"/>
+        <w:jc w:val="both"/>
+        <w:rPr>
+          <w:rFonts w:cstheme="minorHAnsi"/>
+          <w:color w:val="0070C0"/>
+          <w:sz w:val="24"/>
+          <w:szCs w:val="24"/>
+        </w:rPr>
+      </w:pPr>
+      <w:r>
+        <w:rPr>
+          <w:rFonts w:cstheme="minorHAnsi"/>
+          <w:color w:val="0070C0"/>
+          <w:sz w:val="24"/>
+          <w:szCs w:val="24"/>
+        </w:rPr>
         <w:lastRenderedPageBreak/>
-        <w:t>Termes de l’échange</w:t>
-      </w:r>
-    </w:p>
-    <w:p>
-      <w:pPr>
-        <w:autoSpaceDE w:val="0"/>
-        <w:autoSpaceDN w:val="0"/>
-        <w:adjustRightInd w:val="0"/>
-        <w:spacing w:after="0" w:line="240" w:lineRule="auto"/>
-        <w:jc w:val="both"/>
-        <w:rPr>
-          <w:rFonts w:cstheme="minorHAnsi"/>
-          <w:color w:val="0070C0"/>
-          <w:sz w:val="24"/>
-          <w:szCs w:val="24"/>
-        </w:rPr>
-      </w:pPr>
-    </w:p>
-    <w:p>
-      <w:pPr>
-        <w:autoSpaceDE w:val="0"/>
-        <w:autoSpaceDN w:val="0"/>
-        <w:adjustRightInd w:val="0"/>
-        <w:spacing w:after="0" w:line="240" w:lineRule="auto"/>
-        <w:jc w:val="both"/>
-        <w:rPr>
-          <w:rFonts w:cstheme="minorHAnsi"/>
-          <w:color w:val="0070C0"/>
-          <w:sz w:val="24"/>
-          <w:szCs w:val="24"/>
-        </w:rPr>
-      </w:pPr>
-      <w:r>
-        <w:rPr>
-          <w:rFonts w:cstheme="minorHAnsi"/>
-          <w:color w:val="0070C0"/>
-          <w:sz w:val="24"/>
-          <w:szCs w:val="24"/>
-        </w:rPr>
-        <w:t xml:space="preserve">Bayonne : </w:t>
-      </w:r>
-    </w:p>
-    <w:p>
-      <w:pPr>
-        <w:autoSpaceDE w:val="0"/>
-        <w:autoSpaceDN w:val="0"/>
-        <w:adjustRightInd w:val="0"/>
-        <w:spacing w:after="0" w:line="240" w:lineRule="auto"/>
-        <w:jc w:val="both"/>
-        <w:rPr>
-          <w:rFonts w:cstheme="minorHAnsi"/>
-          <w:color w:val="0070C0"/>
-          <w:sz w:val="24"/>
-          <w:szCs w:val="24"/>
-        </w:rPr>
-      </w:pPr>
-      <w:r>
-        <w:rPr>
-          <w:rFonts w:cstheme="minorHAnsi"/>
-          <w:color w:val="0070C0"/>
-          <w:sz w:val="24"/>
-          <w:szCs w:val="24"/>
-        </w:rPr>
-        <w:object w:dxaOrig="3960" w:dyaOrig="2880" w14:anchorId="7E11121B">
-          <v:shape id="_x0000_i1037" type="#_x0000_t75" style="width:286.1pt;height:208.5pt" o:ole="">
-            <v:imagedata r:id="rId30" o:title=""/>
+        <w:t xml:space="preserve">Bordeaux : </w:t>
+      </w:r>
+    </w:p>
+    <w:p>
+      <w:pPr>
+        <w:autoSpaceDE w:val="0"/>
+        <w:autoSpaceDN w:val="0"/>
+        <w:adjustRightInd w:val="0"/>
+        <w:spacing w:after="0" w:line="240" w:lineRule="auto"/>
+        <w:jc w:val="both"/>
+        <w:rPr>
+          <w:rFonts w:cstheme="minorHAnsi"/>
+          <w:color w:val="0070C0"/>
+          <w:sz w:val="24"/>
+          <w:szCs w:val="24"/>
+        </w:rPr>
+      </w:pPr>
+      <w:r>
+        <w:rPr>
+          <w:rFonts w:cstheme="minorHAnsi"/>
+          <w:color w:val="0070C0"/>
+          <w:sz w:val="24"/>
+          <w:szCs w:val="24"/>
+        </w:rPr>
+        <w:object w:dxaOrig="3960" w:dyaOrig="2880" w14:anchorId="7847A71D">
+          <v:shape id="_x0000_i1038" type="#_x0000_t75" style="width:283.1pt;height:206.2pt" o:ole="">
+            <v:imagedata r:id="rId33" o:title=""/>
           </v:shape>
-          <o:OLEObject Type="Embed" ProgID="AcroExch.Document.DC" ShapeID="_x0000_i1037" DrawAspect="Content" ObjectID="_1640425443" r:id="rId31"/>
+          <o:OLEObject Type="Embed" ProgID="AcroExch.Document.DC" ShapeID="_x0000_i1038" DrawAspect="Content" ObjectID="_1644397667" r:id="rId34"/>
         </w:object>
       </w:r>
     </w:p>
     <w:p>
       <w:pPr>
-        <w:autoSpaceDE w:val="0"/>
-        <w:autoSpaceDN w:val="0"/>
-        <w:adjustRightInd w:val="0"/>
-        <w:spacing w:after="0" w:line="240" w:lineRule="auto"/>
-        <w:jc w:val="both"/>
-      </w:pPr>
-      <w:r>
-        <w:rPr>
-          <w:rFonts w:cstheme="minorHAnsi"/>
-        </w:rPr>
-        <w:t>De manière générale entre 1750 et 1780</w:t>
-      </w:r>
-      <w:r>
-        <w:t>, l</w:t>
-      </w:r>
-      <w:r>
-        <w:t>es indices de prix (à l’exportation et importation) et les termes de l’échange oscillent entre 0,</w:t>
-      </w:r>
-      <w:r>
-        <w:t>6</w:t>
-      </w:r>
-      <w:r>
-        <w:t xml:space="preserve"> et 1,</w:t>
-      </w:r>
-      <w:r>
-        <w:t>1</w:t>
-      </w:r>
-      <w:r>
-        <w:t xml:space="preserve"> sur la période. </w:t>
-      </w:r>
-    </w:p>
-    <w:p>
-      <w:pPr>
-        <w:autoSpaceDE w:val="0"/>
-        <w:autoSpaceDN w:val="0"/>
-        <w:adjustRightInd w:val="0"/>
-        <w:spacing w:after="0" w:line="240" w:lineRule="auto"/>
-        <w:jc w:val="both"/>
-      </w:pPr>
-      <w:r>
-        <w:t xml:space="preserve">Avant 1750, les termes de l’échange sont tirés par la hausse de l’indice de prix à l’exportation. Il s’en suit une baisse des termes de l’échange jusqu’en 1755 (malgré un rebond en 1752 suite à la diminution des indices de prix à l’importation), liée à la baisse des indices de prix à l’exportation corroborée à une hausse des indices à l’importation. Le pic observé en 1777 est causé par une hausse des indices de prix à l’exportation tandis qu’ils restent stables à l’importation. </w:t>
-      </w:r>
-    </w:p>
-    <w:p>
-      <w:pPr>
-        <w:autoSpaceDE w:val="0"/>
-        <w:autoSpaceDN w:val="0"/>
-        <w:adjustRightInd w:val="0"/>
-        <w:spacing w:after="0" w:line="240" w:lineRule="auto"/>
-        <w:jc w:val="both"/>
-      </w:pPr>
-      <w:r>
-        <w:t>Les termes de l’échange sont difficilement interprétables après 1780 puisque nous n’avons aucune donnée entre 1780 et 1788 concernant les importations et entre 1780 et 1787 pour les exportations.</w:t>
-      </w:r>
-    </w:p>
-    <w:p>
-      <w:pPr>
-        <w:autoSpaceDE w:val="0"/>
-        <w:autoSpaceDN w:val="0"/>
-        <w:adjustRightInd w:val="0"/>
-        <w:spacing w:after="0" w:line="240" w:lineRule="auto"/>
-        <w:jc w:val="both"/>
-        <w:rPr>
-          <w:rFonts w:cstheme="minorHAnsi"/>
-          <w:color w:val="0070C0"/>
-          <w:sz w:val="24"/>
-          <w:szCs w:val="24"/>
-        </w:rPr>
-      </w:pPr>
-    </w:p>
-    <w:p>
-      <w:pPr>
-        <w:autoSpaceDE w:val="0"/>
-        <w:autoSpaceDN w:val="0"/>
-        <w:adjustRightInd w:val="0"/>
-        <w:spacing w:after="0" w:line="240" w:lineRule="auto"/>
-        <w:jc w:val="both"/>
-        <w:rPr>
-          <w:rFonts w:cstheme="minorHAnsi"/>
-          <w:color w:val="0070C0"/>
-          <w:sz w:val="24"/>
-          <w:szCs w:val="24"/>
-        </w:rPr>
-      </w:pPr>
-      <w:r>
-        <w:rPr>
-          <w:rFonts w:cstheme="minorHAnsi"/>
-          <w:color w:val="0070C0"/>
-          <w:sz w:val="24"/>
-          <w:szCs w:val="24"/>
-        </w:rPr>
-        <w:t xml:space="preserve">Bordeaux : </w:t>
-      </w:r>
-    </w:p>
-    <w:p>
-      <w:pPr>
-        <w:autoSpaceDE w:val="0"/>
-        <w:autoSpaceDN w:val="0"/>
-        <w:adjustRightInd w:val="0"/>
-        <w:spacing w:after="0" w:line="240" w:lineRule="auto"/>
-        <w:jc w:val="both"/>
-        <w:rPr>
-          <w:rFonts w:cstheme="minorHAnsi"/>
-          <w:color w:val="0070C0"/>
-          <w:sz w:val="24"/>
-          <w:szCs w:val="24"/>
-        </w:rPr>
-      </w:pPr>
-      <w:r>
-        <w:rPr>
-          <w:rFonts w:cstheme="minorHAnsi"/>
-          <w:color w:val="0070C0"/>
-          <w:sz w:val="24"/>
-          <w:szCs w:val="24"/>
-        </w:rPr>
-        <w:object w:dxaOrig="3960" w:dyaOrig="2880" w14:anchorId="7847A71D">
-          <v:shape id="_x0000_i1038" type="#_x0000_t75" style="width:283pt;height:206pt" o:ole="">
-            <v:imagedata r:id="rId32" o:title=""/>
+        <w:jc w:val="both"/>
+        <w:rPr>
+          <w:rFonts w:cstheme="minorHAnsi"/>
+        </w:rPr>
+      </w:pPr>
+      <w:r>
+        <w:rPr>
+          <w:rFonts w:cstheme="minorHAnsi"/>
+        </w:rPr>
+        <w:t xml:space="preserve">Sur la période 1720-1780, les termes de l’échange dans le port de Bordeaux sont relativement stables entre </w:t>
+      </w:r>
+      <w:r>
+        <w:rPr>
+          <w:rFonts w:cstheme="minorHAnsi"/>
+        </w:rPr>
+        <w:t>0,8</w:t>
+      </w:r>
+      <w:r>
+        <w:rPr>
+          <w:rFonts w:cstheme="minorHAnsi"/>
+        </w:rPr>
+        <w:t xml:space="preserve"> et 1,5 avec de faibles variations au cours de la période en termes d’ampleur. Les termes de l’échange auraient néanmoins tendance à baisser avec le temps</w:t>
+      </w:r>
+      <w:r>
+        <w:rPr>
+          <w:rFonts w:cstheme="minorHAnsi"/>
+        </w:rPr>
+        <w:t xml:space="preserve"> du fait de la hausse des indices de prix à l’importation entre 1735 et 1780</w:t>
+      </w:r>
+      <w:r>
+        <w:rPr>
+          <w:rFonts w:cstheme="minorHAnsi"/>
+        </w:rPr>
+        <w:t xml:space="preserve">. </w:t>
+      </w:r>
+    </w:p>
+    <w:p>
+      <w:pPr>
+        <w:jc w:val="both"/>
+        <w:rPr>
+          <w:rFonts w:cstheme="minorHAnsi"/>
+        </w:rPr>
+      </w:pPr>
+      <w:r>
+        <w:rPr>
+          <w:rFonts w:cstheme="minorHAnsi"/>
+        </w:rPr>
+        <w:t>A noter, un pic en 1748 causé par une hausse importante des indices de prix à l’exportation.</w:t>
+      </w:r>
+    </w:p>
+    <w:p>
+      <w:pPr>
+        <w:jc w:val="both"/>
+        <w:rPr>
+          <w:rFonts w:cstheme="minorHAnsi"/>
+        </w:rPr>
+      </w:pPr>
+      <w:r>
+        <w:rPr>
+          <w:rFonts w:cstheme="minorHAnsi"/>
+        </w:rPr>
+        <w:t>Les termes de l’échange sont difficilement interprétables à partir de 1780 avec une absence de données entre 1780 et 1787 (plus précisément aucune donnée entre 1778 et 1787 à l’exportation et entre 1780 et 1788 à l’importation).</w:t>
+      </w:r>
+    </w:p>
+    <w:p>
+      <w:pPr>
+        <w:jc w:val="both"/>
+        <w:rPr>
+          <w:rFonts w:cstheme="minorHAnsi"/>
+          <w:b/>
+          <w:bCs/>
+        </w:rPr>
+      </w:pPr>
+      <w:r>
+        <w:rPr>
+          <w:rFonts w:cstheme="minorHAnsi"/>
+          <w:b/>
+          <w:bCs/>
+        </w:rPr>
+        <w:t>Effets fixes années :</w:t>
+      </w:r>
+    </w:p>
+    <w:p>
+      <w:pPr>
+        <w:jc w:val="both"/>
+        <w:rPr>
+          <w:rFonts w:cstheme="minorHAnsi"/>
+          <w:b/>
+          <w:bCs/>
+        </w:rPr>
+      </w:pPr>
+      <w:r>
+        <w:rPr>
+          <w:rFonts w:cstheme="minorHAnsi"/>
+          <w:b/>
+          <w:bCs/>
+        </w:rPr>
+        <w:t xml:space="preserve">Indices de prix à l’exportation : </w:t>
+      </w:r>
+      <w:r>
+        <w:rPr>
+          <w:rFonts w:cstheme="minorHAnsi"/>
+          <w:b/>
+          <w:bCs/>
+        </w:rPr>
+        <w:t>Aucun effet année</w:t>
+      </w:r>
+    </w:p>
+    <w:p>
+      <w:pPr>
+        <w:jc w:val="both"/>
+        <w:rPr>
+          <w:rFonts w:cstheme="minorHAnsi"/>
+          <w:b/>
+          <w:bCs/>
+        </w:rPr>
+      </w:pPr>
+      <w:r>
+        <w:rPr>
+          <w:rFonts w:cstheme="minorHAnsi"/>
+          <w:b/>
+          <w:bCs/>
+        </w:rPr>
+        <w:t xml:space="preserve">A l’importation : </w:t>
+      </w:r>
+      <w:r>
+        <w:rPr>
+          <w:rFonts w:cstheme="minorHAnsi"/>
+          <w:b/>
+          <w:bCs/>
+        </w:rPr>
+        <w:t xml:space="preserve"> Coefficients significatifs négatifs (autour de -0,25 ou -0,30) sur l’ensemble période néanmoins les coefficients sont relativement plus élevés sur la période 1728-1729 (-0,45) et 1731-1741 (-0,50).</w:t>
+      </w:r>
+    </w:p>
+    <w:p>
+      <w:pPr>
+        <w:rPr>
+          <w:rFonts w:cstheme="minorHAnsi"/>
+          <w:color w:val="0070C0"/>
+          <w:sz w:val="24"/>
+          <w:szCs w:val="24"/>
+        </w:rPr>
+      </w:pPr>
+      <w:r>
+        <w:rPr>
+          <w:rFonts w:cstheme="minorHAnsi"/>
+          <w:color w:val="0070C0"/>
+          <w:sz w:val="24"/>
+          <w:szCs w:val="24"/>
+        </w:rPr>
+        <w:t>La Rochelle :</w:t>
+      </w:r>
+    </w:p>
+    <w:p>
+      <w:pPr>
+        <w:rPr>
+          <w:rFonts w:cstheme="minorHAnsi"/>
+          <w:color w:val="0070C0"/>
+          <w:sz w:val="24"/>
+          <w:szCs w:val="24"/>
+        </w:rPr>
+      </w:pPr>
+      <w:r>
+        <w:rPr>
+          <w:rFonts w:cstheme="minorHAnsi"/>
+          <w:color w:val="0070C0"/>
+          <w:sz w:val="24"/>
+          <w:szCs w:val="24"/>
+        </w:rPr>
+        <w:object w:dxaOrig="3960" w:dyaOrig="2880" w14:anchorId="24E30E39">
+          <v:shape id="_x0000_i1039" type="#_x0000_t75" style="width:284.75pt;height:207.25pt" o:ole="">
+            <v:imagedata r:id="rId35" o:title=""/>
           </v:shape>
-          <o:OLEObject Type="Embed" ProgID="AcroExch.Document.DC" ShapeID="_x0000_i1038" DrawAspect="Content" ObjectID="_1640425444" r:id="rId33"/>
+          <o:OLEObject Type="Embed" ProgID="AcroExch.Document.DC" ShapeID="_x0000_i1039" DrawAspect="Content" ObjectID="_1644397668" r:id="rId36"/>
         </w:object>
       </w:r>
     </w:p>
@@ -1094,131 +1591,284 @@
         <w:rPr>
           <w:rFonts w:cstheme="minorHAnsi"/>
         </w:rPr>
-        <w:t xml:space="preserve">Sur la période 1720-1780, les termes de l’échange dans le port de Bordeaux sont relativement stables entre </w:t>
-      </w:r>
-      <w:r>
-        <w:rPr>
-          <w:rFonts w:cstheme="minorHAnsi"/>
-        </w:rPr>
-        <w:t>0,8</w:t>
-      </w:r>
-      <w:r>
-        <w:rPr>
-          <w:rFonts w:cstheme="minorHAnsi"/>
-        </w:rPr>
-        <w:t xml:space="preserve"> et 1,5 avec de faibles variations au cours de la période en termes d’ampleur. Les termes de l’échange auraient néanmoins tendance à baisser avec le temps</w:t>
-      </w:r>
-      <w:r>
-        <w:rPr>
-          <w:rFonts w:cstheme="minorHAnsi"/>
-        </w:rPr>
-        <w:t xml:space="preserve"> du fait de la hausse des indices de prix à l’importation entre 1735 et 1780</w:t>
-      </w:r>
-      <w:r>
-        <w:rPr>
-          <w:rFonts w:cstheme="minorHAnsi"/>
-        </w:rPr>
-        <w:t xml:space="preserve">. </w:t>
-      </w:r>
-    </w:p>
-    <w:p>
-      <w:pPr>
-        <w:jc w:val="both"/>
-        <w:rPr>
-          <w:rFonts w:cstheme="minorHAnsi"/>
-        </w:rPr>
-      </w:pPr>
-      <w:r>
-        <w:rPr>
-          <w:rFonts w:cstheme="minorHAnsi"/>
-        </w:rPr>
-        <w:t>A noter, un pic en 1748 causé par une hausse importante des indices de prix à l’exportation.</w:t>
-      </w:r>
-    </w:p>
-    <w:p>
-      <w:pPr>
-        <w:jc w:val="both"/>
-        <w:rPr>
-          <w:rFonts w:cstheme="minorHAnsi"/>
-        </w:rPr>
-      </w:pPr>
-      <w:r>
-        <w:rPr>
-          <w:rFonts w:cstheme="minorHAnsi"/>
-        </w:rPr>
         <w:lastRenderedPageBreak/>
-        <w:t xml:space="preserve">Les termes de l’échange sont difficilement interprétables à partir de 1780 avec une absence de données entre 1780 et 1787 (plus précisément aucune donnée entre 1778 et 1787 à l’exportation et entre 1780 et 1788 à l’importation). </w:t>
-      </w:r>
-    </w:p>
-    <w:p>
-      <w:pPr>
-        <w:rPr>
-          <w:rFonts w:cstheme="minorHAnsi"/>
-          <w:color w:val="0070C0"/>
-          <w:sz w:val="24"/>
-          <w:szCs w:val="24"/>
-        </w:rPr>
-      </w:pPr>
-      <w:r>
-        <w:rPr>
-          <w:rFonts w:cstheme="minorHAnsi"/>
-          <w:color w:val="0070C0"/>
-          <w:sz w:val="24"/>
-          <w:szCs w:val="24"/>
-        </w:rPr>
-        <w:t>La Rochelle :</w:t>
-      </w:r>
-    </w:p>
-    <w:p>
-      <w:pPr>
-        <w:rPr>
-          <w:rFonts w:cstheme="minorHAnsi"/>
-          <w:color w:val="0070C0"/>
-          <w:sz w:val="24"/>
-          <w:szCs w:val="24"/>
-        </w:rPr>
-      </w:pPr>
-      <w:r>
-        <w:rPr>
-          <w:rFonts w:cstheme="minorHAnsi"/>
-          <w:color w:val="0070C0"/>
-          <w:sz w:val="24"/>
-          <w:szCs w:val="24"/>
-        </w:rPr>
-        <w:object w:dxaOrig="3960" w:dyaOrig="2880" w14:anchorId="24E30E39">
-          <v:shape id="_x0000_i1039" type="#_x0000_t75" style="width:284.85pt;height:207.25pt" o:ole="">
-            <v:imagedata r:id="rId34" o:title=""/>
+        <w:t xml:space="preserve">L’évolution de termes de l’échange, entre 1718 et 1780, est marquée par de nombreuses fluctuations entre 0,8 et 1,4, à l’image des variations des indices de prix aussi bien à l’importation qu’à l’exportation. </w:t>
+      </w:r>
+    </w:p>
+    <w:p>
+      <w:pPr>
+        <w:jc w:val="both"/>
+        <w:rPr>
+          <w:rFonts w:cstheme="minorHAnsi"/>
+        </w:rPr>
+      </w:pPr>
+      <w:r>
+        <w:rPr>
+          <w:rFonts w:cstheme="minorHAnsi"/>
+        </w:rPr>
+        <w:t xml:space="preserve">Les termes de l’échange à La Rochelle diminuent fortement en 1721 </w:t>
+      </w:r>
+      <w:proofErr w:type="gramStart"/>
+      <w:r>
+        <w:rPr>
+          <w:rFonts w:cstheme="minorHAnsi"/>
+        </w:rPr>
+        <w:t>suite à</w:t>
+      </w:r>
+      <w:proofErr w:type="gramEnd"/>
+      <w:r>
+        <w:rPr>
+          <w:rFonts w:cstheme="minorHAnsi"/>
+        </w:rPr>
+        <w:t xml:space="preserve"> la hausse des indices de prix à l’importation</w:t>
+      </w:r>
+      <w:r>
+        <w:rPr>
+          <w:rFonts w:cstheme="minorHAnsi"/>
+        </w:rPr>
+        <w:t>.</w:t>
+      </w:r>
+    </w:p>
+    <w:p>
+      <w:pPr>
+        <w:jc w:val="both"/>
+        <w:rPr>
+          <w:rFonts w:cstheme="minorHAnsi"/>
+        </w:rPr>
+      </w:pPr>
+      <w:r>
+        <w:rPr>
+          <w:rFonts w:cstheme="minorHAnsi"/>
+        </w:rPr>
+        <w:t xml:space="preserve">La période 1763-1768 connait un pic qui s’ensuit d’une chute brutale des termes de l’échange. Ce phénomène est lié, dans un premier temps, à une hausse des indices de prix à l’exportation supérieure à ceux à l’importation. Puis, les indices de prix vont diminuer conjointement jusqu’en 1766 tandis que les indices de prix à l’importation vont augmenter subitement, contrairement aux indices à l’exportation, provoquant la chute des termes de l’échange dans le port de La Rochelle. Enfin, les indices de prix à l’importation vont diminuer de manière immédiate et importante stabilisant de fait les variations des termes de l’échange autour de 1,1. </w:t>
+      </w:r>
+    </w:p>
+    <w:p>
+      <w:pPr>
+        <w:jc w:val="both"/>
+        <w:rPr>
+          <w:rFonts w:cstheme="minorHAnsi"/>
+        </w:rPr>
+      </w:pPr>
+      <w:r>
+        <w:rPr>
+          <w:rFonts w:cstheme="minorHAnsi"/>
+        </w:rPr>
+        <w:t xml:space="preserve">A partir de 1780, l’évolution n’est plus interprétable à cause de l’absence de données entre 1780 et 1780 aussi bien pour les importations que les exportations. </w:t>
+      </w:r>
+    </w:p>
+    <w:p>
+      <w:pPr>
+        <w:jc w:val="both"/>
+        <w:rPr>
+          <w:rFonts w:cstheme="minorHAnsi"/>
+          <w:b/>
+          <w:bCs/>
+          <w:color w:val="000000" w:themeColor="text1"/>
+        </w:rPr>
+      </w:pPr>
+      <w:r>
+        <w:rPr>
+          <w:rFonts w:cstheme="minorHAnsi"/>
+          <w:b/>
+          <w:bCs/>
+          <w:color w:val="000000" w:themeColor="text1"/>
+        </w:rPr>
+        <w:t xml:space="preserve">Effets fixes années : </w:t>
+      </w:r>
+    </w:p>
+    <w:p>
+      <w:pPr>
+        <w:jc w:val="both"/>
+        <w:rPr>
+          <w:rFonts w:cstheme="minorHAnsi"/>
+          <w:b/>
+          <w:bCs/>
+          <w:color w:val="000000" w:themeColor="text1"/>
+        </w:rPr>
+      </w:pPr>
+      <w:r>
+        <w:rPr>
+          <w:rFonts w:cstheme="minorHAnsi"/>
+          <w:b/>
+          <w:bCs/>
+          <w:color w:val="000000" w:themeColor="text1"/>
+        </w:rPr>
+        <w:t>A l’exportation : Les coefficients sont significatifs et positifs sur la période (+0,35 en moyenne). Cependant, on observe des coefficients plus élevés en 1761-1762 (+0,70) et en 1780 (+0,80)</w:t>
+      </w:r>
+      <w:r>
+        <w:rPr>
+          <w:rFonts w:cstheme="minorHAnsi"/>
+          <w:b/>
+          <w:bCs/>
+          <w:color w:val="000000" w:themeColor="text1"/>
+        </w:rPr>
+        <w:t>.</w:t>
+      </w:r>
+    </w:p>
+    <w:p>
+      <w:pPr>
+        <w:jc w:val="both"/>
+        <w:rPr>
+          <w:rFonts w:cstheme="minorHAnsi"/>
+          <w:b/>
+          <w:bCs/>
+          <w:color w:val="000000" w:themeColor="text1"/>
+        </w:rPr>
+      </w:pPr>
+      <w:r>
+        <w:rPr>
+          <w:rFonts w:cstheme="minorHAnsi"/>
+          <w:b/>
+          <w:bCs/>
+          <w:color w:val="000000" w:themeColor="text1"/>
+        </w:rPr>
+        <w:t>A l’importation : Les coefficients sont également positifs et significatifs sur la période. La période 1758-1761 est marquée par des coefficients plus importants (+0,45 voire +0,55). De même en 1779-1780 avec des coefficients de +0,46. En 1788, le coefficient atteint +0,55.</w:t>
+      </w:r>
+    </w:p>
+    <w:p>
+      <w:pPr>
+        <w:rPr>
+          <w:rFonts w:cstheme="minorHAnsi"/>
+          <w:color w:val="0070C0"/>
+          <w:sz w:val="24"/>
+          <w:szCs w:val="24"/>
+        </w:rPr>
+      </w:pPr>
+      <w:r>
+        <w:rPr>
+          <w:rFonts w:cstheme="minorHAnsi"/>
+          <w:color w:val="0070C0"/>
+          <w:sz w:val="24"/>
+          <w:szCs w:val="24"/>
+        </w:rPr>
+        <w:t>Marseille :</w:t>
+      </w:r>
+    </w:p>
+    <w:p>
+      <w:pPr>
+        <w:autoSpaceDE w:val="0"/>
+        <w:autoSpaceDN w:val="0"/>
+        <w:adjustRightInd w:val="0"/>
+        <w:spacing w:after="0" w:line="240" w:lineRule="auto"/>
+        <w:jc w:val="both"/>
+        <w:rPr>
+          <w:rFonts w:cstheme="minorHAnsi"/>
+          <w:color w:val="0070C0"/>
+          <w:sz w:val="24"/>
+          <w:szCs w:val="24"/>
+        </w:rPr>
+      </w:pPr>
+      <w:r>
+        <w:rPr>
+          <w:rFonts w:cstheme="minorHAnsi"/>
+          <w:color w:val="0070C0"/>
+          <w:sz w:val="24"/>
+          <w:szCs w:val="24"/>
+        </w:rPr>
+        <w:object w:dxaOrig="3960" w:dyaOrig="2880" w14:anchorId="552EDD36">
+          <v:shape id="_x0000_i1040" type="#_x0000_t75" style="width:276.55pt;height:200.75pt" o:ole="">
+            <v:imagedata r:id="rId37" o:title=""/>
           </v:shape>
-          <o:OLEObject Type="Embed" ProgID="AcroExch.Document.DC" ShapeID="_x0000_i1039" DrawAspect="Content" ObjectID="_1640425445" r:id="rId35"/>
+          <o:OLEObject Type="Embed" ProgID="AcroExch.Document.DC" ShapeID="_x0000_i1040" DrawAspect="Content" ObjectID="_1644397669" r:id="rId38"/>
         </w:object>
       </w:r>
     </w:p>
     <w:p>
       <w:pPr>
-        <w:jc w:val="both"/>
-        <w:rPr>
-          <w:rFonts w:cstheme="minorHAnsi"/>
-        </w:rPr>
-      </w:pPr>
-      <w:r>
-        <w:rPr>
-          <w:rFonts w:cstheme="minorHAnsi"/>
-        </w:rPr>
-        <w:t xml:space="preserve">L’évolution de termes de l’échange, entre 1718 et 1780, est marquée par de nombreuses fluctuations entre 0,8 et 1,4, à l’image des variations des indices de prix aussi bien à l’importation qu’à l’exportation. </w:t>
-      </w:r>
-    </w:p>
-    <w:p>
-      <w:pPr>
-        <w:jc w:val="both"/>
-        <w:rPr>
-          <w:rFonts w:cstheme="minorHAnsi"/>
-        </w:rPr>
-      </w:pPr>
-      <w:r>
-        <w:rPr>
-          <w:rFonts w:cstheme="minorHAnsi"/>
-        </w:rPr>
-        <w:t>Les termes de l’échange à La Rochelle diminuent fortement en 1721 suite à la hausse des indices de prix à l’importation</w:t>
+        <w:autoSpaceDE w:val="0"/>
+        <w:autoSpaceDN w:val="0"/>
+        <w:adjustRightInd w:val="0"/>
+        <w:spacing w:after="0" w:line="240" w:lineRule="auto"/>
+        <w:jc w:val="both"/>
+        <w:rPr>
+          <w:rFonts w:cstheme="minorHAnsi"/>
+        </w:rPr>
+      </w:pPr>
+    </w:p>
+    <w:p>
+      <w:pPr>
+        <w:autoSpaceDE w:val="0"/>
+        <w:autoSpaceDN w:val="0"/>
+        <w:adjustRightInd w:val="0"/>
+        <w:spacing w:after="0" w:line="240" w:lineRule="auto"/>
+        <w:jc w:val="both"/>
+        <w:rPr>
+          <w:rFonts w:cstheme="minorHAnsi"/>
+        </w:rPr>
+      </w:pPr>
+      <w:r>
+        <w:rPr>
+          <w:rFonts w:cstheme="minorHAnsi"/>
+        </w:rPr>
+        <w:t xml:space="preserve">L’évolution des termes de l’échange est relativement stable sur la période 1722-1780 entre 0,9 et 1,2, du fait de la hausse conjointe, en moyenne sur la période, des indices de prix à l’exportation et à l’importation. </w:t>
+      </w:r>
+    </w:p>
+    <w:p>
+      <w:pPr>
+        <w:autoSpaceDE w:val="0"/>
+        <w:autoSpaceDN w:val="0"/>
+        <w:adjustRightInd w:val="0"/>
+        <w:spacing w:after="0" w:line="240" w:lineRule="auto"/>
+        <w:jc w:val="both"/>
+        <w:rPr>
+          <w:rFonts w:cstheme="minorHAnsi"/>
+        </w:rPr>
+      </w:pPr>
+    </w:p>
+    <w:p>
+      <w:pPr>
+        <w:autoSpaceDE w:val="0"/>
+        <w:autoSpaceDN w:val="0"/>
+        <w:adjustRightInd w:val="0"/>
+        <w:spacing w:after="0" w:line="240" w:lineRule="auto"/>
+        <w:jc w:val="both"/>
+        <w:rPr>
+          <w:rFonts w:cstheme="minorHAnsi"/>
+        </w:rPr>
+      </w:pPr>
+      <w:r>
+        <w:rPr>
+          <w:rFonts w:cstheme="minorHAnsi"/>
+        </w:rPr>
+        <w:t xml:space="preserve">On observe un léger pic en 1732 du fait de la hausse des indices de prix à l’exportation. Ainsi qu’en 1775 avec des indices de prix passant de 1,6 à 2,3. </w:t>
+      </w:r>
+    </w:p>
+    <w:p>
+      <w:pPr>
+        <w:autoSpaceDE w:val="0"/>
+        <w:autoSpaceDN w:val="0"/>
+        <w:adjustRightInd w:val="0"/>
+        <w:spacing w:after="0" w:line="240" w:lineRule="auto"/>
+        <w:jc w:val="both"/>
+        <w:rPr>
+          <w:rFonts w:cstheme="minorHAnsi"/>
+        </w:rPr>
+      </w:pPr>
+      <w:r>
+        <w:rPr>
+          <w:rFonts w:cstheme="minorHAnsi"/>
+        </w:rPr>
+        <w:t xml:space="preserve">Entre 1758 et 1762, les termes de l’échange vont diminuer, atteignant leur niveau le plus bas sur la période (à savoir 0,7), puis une très forte augmentation pour atteindre 2. Ce phénomène s’explique </w:t>
+      </w:r>
+      <w:r>
+        <w:rPr>
+          <w:rFonts w:cstheme="minorHAnsi"/>
+        </w:rPr>
+        <w:lastRenderedPageBreak/>
+        <w:t>par une hausse des indices de prix à l’importation a lieu avant la forte augmentation des indices de prix à l’exportation en 1</w:t>
+      </w:r>
+      <w:r>
+        <w:rPr>
+          <w:rFonts w:cstheme="minorHAnsi"/>
+        </w:rPr>
+        <w:t>7</w:t>
+      </w:r>
+      <w:r>
+        <w:rPr>
+          <w:rFonts w:cstheme="minorHAnsi"/>
+        </w:rPr>
+        <w:t>62</w:t>
       </w:r>
       <w:r>
         <w:rPr>
@@ -1229,243 +1879,6 @@
     </w:p>
     <w:p>
       <w:pPr>
-        <w:jc w:val="both"/>
-        <w:rPr>
-          <w:rFonts w:cstheme="minorHAnsi"/>
-        </w:rPr>
-      </w:pPr>
-      <w:r>
-        <w:rPr>
-          <w:rFonts w:cstheme="minorHAnsi"/>
-        </w:rPr>
-        <w:t xml:space="preserve">La période 1763-1768 connait un pic qui s’ensuit d’une chute brutale des termes de l’échange. Ce phénomène est lié, dans un premier temps, à une hausse des indices de prix à l’exportation supérieure à ceux à l’importation. Puis, les indices de prix vont diminuer conjointement jusqu’en 1766 tandis que les indices de prix à l’importation vont augmenter subitement, contrairement aux indices à l’exportation, provoquant la chute des termes de l’échange dans le port de La Rochelle. Enfin, les indices de prix à l’importation vont diminuer de manière immédiate et importante stabilisant de fait les variations des termes de l’échange autour de 1,1. </w:t>
-      </w:r>
-    </w:p>
-    <w:p>
-      <w:pPr>
-        <w:jc w:val="both"/>
-        <w:rPr>
-          <w:rFonts w:cstheme="minorHAnsi"/>
-        </w:rPr>
-      </w:pPr>
-      <w:r>
-        <w:rPr>
-          <w:rFonts w:cstheme="minorHAnsi"/>
-        </w:rPr>
-        <w:t xml:space="preserve">A partir de 1780, l’évolution n’est plus interprétable à cause de l’absence de données entre 1780 et 1780 aussi bien pour les importations que les exportations. </w:t>
-      </w:r>
-    </w:p>
-    <w:p>
-      <w:pPr>
-        <w:jc w:val="both"/>
-        <w:rPr>
-          <w:rFonts w:cstheme="minorHAnsi"/>
-        </w:rPr>
-      </w:pPr>
-    </w:p>
-    <w:p>
-      <w:pPr>
-        <w:jc w:val="both"/>
-        <w:rPr>
-          <w:rFonts w:cstheme="minorHAnsi"/>
-        </w:rPr>
-      </w:pPr>
-    </w:p>
-    <w:p>
-      <w:pPr>
-        <w:jc w:val="both"/>
-        <w:rPr>
-          <w:rFonts w:cstheme="minorHAnsi"/>
-        </w:rPr>
-      </w:pPr>
-    </w:p>
-    <w:p>
-      <w:pPr>
-        <w:jc w:val="both"/>
-        <w:rPr>
-          <w:rFonts w:cstheme="minorHAnsi"/>
-        </w:rPr>
-      </w:pPr>
-    </w:p>
-    <w:p>
-      <w:pPr>
-        <w:jc w:val="both"/>
-        <w:rPr>
-          <w:rFonts w:cstheme="minorHAnsi"/>
-        </w:rPr>
-      </w:pPr>
-    </w:p>
-    <w:p>
-      <w:pPr>
-        <w:jc w:val="both"/>
-        <w:rPr>
-          <w:rFonts w:cstheme="minorHAnsi"/>
-        </w:rPr>
-      </w:pPr>
-    </w:p>
-    <w:p>
-      <w:pPr>
-        <w:jc w:val="both"/>
-        <w:rPr>
-          <w:rFonts w:cstheme="minorHAnsi"/>
-        </w:rPr>
-      </w:pPr>
-    </w:p>
-    <w:p>
-      <w:pPr>
-        <w:jc w:val="both"/>
-        <w:rPr>
-          <w:rFonts w:cstheme="minorHAnsi"/>
-        </w:rPr>
-      </w:pPr>
-    </w:p>
-    <w:p>
-      <w:pPr>
-        <w:rPr>
-          <w:rFonts w:cstheme="minorHAnsi"/>
-          <w:color w:val="0070C0"/>
-          <w:sz w:val="24"/>
-          <w:szCs w:val="24"/>
-        </w:rPr>
-      </w:pPr>
-      <w:r>
-        <w:rPr>
-          <w:rFonts w:cstheme="minorHAnsi"/>
-          <w:color w:val="0070C0"/>
-          <w:sz w:val="24"/>
-          <w:szCs w:val="24"/>
-        </w:rPr>
-        <w:lastRenderedPageBreak/>
-        <w:t>Marseille :</w:t>
-      </w:r>
-    </w:p>
-    <w:p>
-      <w:pPr>
-        <w:autoSpaceDE w:val="0"/>
-        <w:autoSpaceDN w:val="0"/>
-        <w:adjustRightInd w:val="0"/>
-        <w:spacing w:after="0" w:line="240" w:lineRule="auto"/>
-        <w:jc w:val="both"/>
-        <w:rPr>
-          <w:rFonts w:cstheme="minorHAnsi"/>
-          <w:color w:val="0070C0"/>
-          <w:sz w:val="24"/>
-          <w:szCs w:val="24"/>
-        </w:rPr>
-      </w:pPr>
-      <w:r>
-        <w:rPr>
-          <w:rFonts w:cstheme="minorHAnsi"/>
-          <w:color w:val="0070C0"/>
-          <w:sz w:val="24"/>
-          <w:szCs w:val="24"/>
-        </w:rPr>
-        <w:object w:dxaOrig="3960" w:dyaOrig="2880" w14:anchorId="552EDD36">
-          <v:shape id="_x0000_i1040" type="#_x0000_t75" style="width:276.75pt;height:200.95pt" o:ole="">
-            <v:imagedata r:id="rId36" o:title=""/>
-          </v:shape>
-          <o:OLEObject Type="Embed" ProgID="AcroExch.Document.DC" ShapeID="_x0000_i1040" DrawAspect="Content" ObjectID="_1640425446" r:id="rId37"/>
-        </w:object>
-      </w:r>
-    </w:p>
-    <w:p>
-      <w:pPr>
-        <w:autoSpaceDE w:val="0"/>
-        <w:autoSpaceDN w:val="0"/>
-        <w:adjustRightInd w:val="0"/>
-        <w:spacing w:after="0" w:line="240" w:lineRule="auto"/>
-        <w:jc w:val="both"/>
-        <w:rPr>
-          <w:rFonts w:cstheme="minorHAnsi"/>
-        </w:rPr>
-      </w:pPr>
-    </w:p>
-    <w:p>
-      <w:pPr>
-        <w:autoSpaceDE w:val="0"/>
-        <w:autoSpaceDN w:val="0"/>
-        <w:adjustRightInd w:val="0"/>
-        <w:spacing w:after="0" w:line="240" w:lineRule="auto"/>
-        <w:jc w:val="both"/>
-        <w:rPr>
-          <w:rFonts w:cstheme="minorHAnsi"/>
-        </w:rPr>
-      </w:pPr>
-      <w:r>
-        <w:rPr>
-          <w:rFonts w:cstheme="minorHAnsi"/>
-        </w:rPr>
-        <w:t xml:space="preserve">L’évolution des termes de l’échange est relativement stable sur la période 1722-1780 entre 0,9 et 1,2, du fait de la hausse conjointe, en moyenne sur la période, des indices de prix à l’exportation et à l’importation. </w:t>
-      </w:r>
-    </w:p>
-    <w:p>
-      <w:pPr>
-        <w:autoSpaceDE w:val="0"/>
-        <w:autoSpaceDN w:val="0"/>
-        <w:adjustRightInd w:val="0"/>
-        <w:spacing w:after="0" w:line="240" w:lineRule="auto"/>
-        <w:jc w:val="both"/>
-        <w:rPr>
-          <w:rFonts w:cstheme="minorHAnsi"/>
-        </w:rPr>
-      </w:pPr>
-    </w:p>
-    <w:p>
-      <w:pPr>
-        <w:autoSpaceDE w:val="0"/>
-        <w:autoSpaceDN w:val="0"/>
-        <w:adjustRightInd w:val="0"/>
-        <w:spacing w:after="0" w:line="240" w:lineRule="auto"/>
-        <w:jc w:val="both"/>
-        <w:rPr>
-          <w:rFonts w:cstheme="minorHAnsi"/>
-        </w:rPr>
-      </w:pPr>
-      <w:r>
-        <w:rPr>
-          <w:rFonts w:cstheme="minorHAnsi"/>
-        </w:rPr>
-        <w:t xml:space="preserve">On observe un léger pic en 1732 du fait de la hausse des indices de prix à l’exportation. Ainsi qu’en 1775 avec des indices de prix passant de 1,6 à 2,3. </w:t>
-      </w:r>
-    </w:p>
-    <w:p>
-      <w:pPr>
-        <w:autoSpaceDE w:val="0"/>
-        <w:autoSpaceDN w:val="0"/>
-        <w:adjustRightInd w:val="0"/>
-        <w:spacing w:after="0" w:line="240" w:lineRule="auto"/>
-        <w:jc w:val="both"/>
-        <w:rPr>
-          <w:rFonts w:cstheme="minorHAnsi"/>
-        </w:rPr>
-      </w:pPr>
-      <w:r>
-        <w:rPr>
-          <w:rFonts w:cstheme="minorHAnsi"/>
-        </w:rPr>
-        <w:t>Entre 1758 et 1762, les termes de l’échange vont diminuer, atteignant leur niveau le plus bas sur la période (à savoir 0,7), puis une très forte augmentation pour atteindre 2. Ce phénomène s’explique par une hausse des indices de prix à l’importation a lieu avant la forte augmentation des indices de prix à l’exportation en 1</w:t>
-      </w:r>
-      <w:r>
-        <w:rPr>
-          <w:rFonts w:cstheme="minorHAnsi"/>
-        </w:rPr>
-        <w:t>7</w:t>
-      </w:r>
-      <w:r>
-        <w:rPr>
-          <w:rFonts w:cstheme="minorHAnsi"/>
-        </w:rPr>
-        <w:t>62</w:t>
-      </w:r>
-      <w:r>
-        <w:rPr>
-          <w:rFonts w:cstheme="minorHAnsi"/>
-        </w:rPr>
-        <w:t>.</w:t>
-      </w:r>
-    </w:p>
-    <w:p>
-      <w:pPr>
         <w:autoSpaceDE w:val="0"/>
         <w:autoSpaceDN w:val="0"/>
         <w:adjustRightInd w:val="0"/>
@@ -1492,6 +1905,114 @@
           <w:rFonts w:cstheme="minorHAnsi"/>
         </w:rPr>
         <w:t>Les termes de l’échange dans le port de Marseille ne sont pas interprétables à partir de 1780 à cause de l’absence de données entre 1781 et 1788 concernant les importations et les exportations.</w:t>
+      </w:r>
+    </w:p>
+    <w:p>
+      <w:pPr>
+        <w:autoSpaceDE w:val="0"/>
+        <w:autoSpaceDN w:val="0"/>
+        <w:adjustRightInd w:val="0"/>
+        <w:spacing w:after="0" w:line="240" w:lineRule="auto"/>
+        <w:jc w:val="both"/>
+        <w:rPr>
+          <w:rFonts w:cstheme="minorHAnsi"/>
+        </w:rPr>
+      </w:pPr>
+    </w:p>
+    <w:p>
+      <w:pPr>
+        <w:autoSpaceDE w:val="0"/>
+        <w:autoSpaceDN w:val="0"/>
+        <w:adjustRightInd w:val="0"/>
+        <w:spacing w:after="0" w:line="240" w:lineRule="auto"/>
+        <w:jc w:val="both"/>
+        <w:rPr>
+          <w:rFonts w:cstheme="minorHAnsi"/>
+          <w:b/>
+          <w:bCs/>
+          <w:color w:val="000000" w:themeColor="text1"/>
+        </w:rPr>
+      </w:pPr>
+      <w:r>
+        <w:rPr>
+          <w:rFonts w:cstheme="minorHAnsi"/>
+          <w:b/>
+          <w:bCs/>
+          <w:color w:val="000000" w:themeColor="text1"/>
+        </w:rPr>
+        <w:t xml:space="preserve">Effets fixes années : </w:t>
+      </w:r>
+    </w:p>
+    <w:p>
+      <w:pPr>
+        <w:autoSpaceDE w:val="0"/>
+        <w:autoSpaceDN w:val="0"/>
+        <w:adjustRightInd w:val="0"/>
+        <w:spacing w:after="0" w:line="240" w:lineRule="auto"/>
+        <w:jc w:val="both"/>
+        <w:rPr>
+          <w:rFonts w:cstheme="minorHAnsi"/>
+          <w:b/>
+          <w:bCs/>
+          <w:color w:val="000000" w:themeColor="text1"/>
+        </w:rPr>
+      </w:pPr>
+      <w:r>
+        <w:rPr>
+          <w:rFonts w:cstheme="minorHAnsi"/>
+          <w:b/>
+          <w:bCs/>
+          <w:color w:val="000000" w:themeColor="text1"/>
+        </w:rPr>
+        <w:t xml:space="preserve">A l’exportation : Effet significatif et positif sur l’ensemble de la période. Cependant les coefficients ont tendance à augmenter tout au long de la période. On remarque des coefficients très élevés en 1761 et 1762 (+0,71 et +1,17) et en 1774 (+0,83). Durant la période 1760-1763, on observe un réel effet positif sur l’indice des prix à l’exportation.  </w:t>
+      </w:r>
+    </w:p>
+    <w:p>
+      <w:pPr>
+        <w:autoSpaceDE w:val="0"/>
+        <w:autoSpaceDN w:val="0"/>
+        <w:adjustRightInd w:val="0"/>
+        <w:spacing w:after="0" w:line="240" w:lineRule="auto"/>
+        <w:jc w:val="both"/>
+        <w:rPr>
+          <w:rFonts w:cstheme="minorHAnsi"/>
+          <w:b/>
+          <w:bCs/>
+          <w:color w:val="000000" w:themeColor="text1"/>
+        </w:rPr>
+      </w:pPr>
+    </w:p>
+    <w:p>
+      <w:pPr>
+        <w:autoSpaceDE w:val="0"/>
+        <w:autoSpaceDN w:val="0"/>
+        <w:adjustRightInd w:val="0"/>
+        <w:spacing w:after="0" w:line="240" w:lineRule="auto"/>
+        <w:jc w:val="both"/>
+        <w:rPr>
+          <w:rFonts w:cstheme="minorHAnsi"/>
+          <w:b/>
+          <w:bCs/>
+          <w:color w:val="000000" w:themeColor="text1"/>
+        </w:rPr>
+      </w:pPr>
+      <w:r>
+        <w:rPr>
+          <w:rFonts w:cstheme="minorHAnsi"/>
+          <w:b/>
+          <w:bCs/>
+          <w:color w:val="000000" w:themeColor="text1"/>
+        </w:rPr>
+        <w:t xml:space="preserve">A l’importation : </w:t>
+      </w:r>
+      <w:r>
+        <w:rPr>
+          <w:rFonts w:cstheme="minorHAnsi"/>
+          <w:b/>
+          <w:bCs/>
+          <w:color w:val="000000" w:themeColor="text1"/>
+        </w:rPr>
+        <w:t xml:space="preserve">Effet significatif et négatif sur l’ensemble de la période. On observe des effets relativement plus importants en 1741 et 1741 (-0,73), en 1746 (-0,95), et en 1749 (-0,95). La période 1775-1780 est marquée par des coefficients négatifs élevés (entre -0,80 et -1,20). </w:t>
       </w:r>
     </w:p>
     <w:p>
@@ -1545,10 +2066,10 @@
           <w:szCs w:val="28"/>
         </w:rPr>
         <w:object w:dxaOrig="3960" w:dyaOrig="2880" w14:anchorId="7D545A70">
-          <v:shape id="_x0000_i1041" type="#_x0000_t75" style="width:297.4pt;height:216.65pt" o:ole="">
-            <v:imagedata r:id="rId38" o:title=""/>
+          <v:shape id="_x0000_i1041" type="#_x0000_t75" style="width:297.25pt;height:216.55pt" o:ole="">
+            <v:imagedata r:id="rId39" o:title=""/>
           </v:shape>
-          <o:OLEObject Type="Embed" ProgID="AcroExch.Document.DC" ShapeID="_x0000_i1041" DrawAspect="Content" ObjectID="_1640425447" r:id="rId39"/>
+          <o:OLEObject Type="Embed" ProgID="AcroExch.Document.DC" ShapeID="_x0000_i1041" DrawAspect="Content" ObjectID="_1644397670" r:id="rId40"/>
         </w:object>
       </w:r>
     </w:p>
@@ -1583,42 +2104,130 @@
         <w:rPr>
           <w:rFonts w:cstheme="minorHAnsi"/>
         </w:rPr>
+        <w:t>Les deux pics observés sur le graphique, à savoir en 1748 et 1760 sont provoqués par deux chutes importantes des indices de prix à l’importation.</w:t>
+      </w:r>
+    </w:p>
+    <w:p>
+      <w:pPr>
+        <w:jc w:val="both"/>
+        <w:rPr>
+          <w:rFonts w:cstheme="minorHAnsi"/>
+        </w:rPr>
+      </w:pPr>
+      <w:r>
+        <w:rPr>
+          <w:rFonts w:cstheme="minorHAnsi"/>
+        </w:rPr>
+        <w:t xml:space="preserve">L’évolution des termes de l’échange ne sont pas interprétables entre 1780 et 1788 à cause d’un manque de données sur les importations et exportations. </w:t>
+      </w:r>
+    </w:p>
+    <w:p>
+      <w:pPr>
+        <w:jc w:val="both"/>
+        <w:rPr>
+          <w:rFonts w:cstheme="minorHAnsi"/>
+          <w:b/>
+          <w:bCs/>
+        </w:rPr>
+      </w:pPr>
+      <w:r>
+        <w:rPr>
+          <w:rFonts w:cstheme="minorHAnsi"/>
+          <w:b/>
+          <w:bCs/>
+        </w:rPr>
+        <w:t xml:space="preserve">Effets fixes années : </w:t>
+      </w:r>
+    </w:p>
+    <w:p>
+      <w:pPr>
+        <w:jc w:val="both"/>
+        <w:rPr>
+          <w:rFonts w:cstheme="minorHAnsi"/>
+          <w:b/>
+          <w:bCs/>
+        </w:rPr>
+      </w:pPr>
+      <w:r>
+        <w:rPr>
+          <w:rFonts w:cstheme="minorHAnsi"/>
+          <w:b/>
+          <w:bCs/>
+        </w:rPr>
+        <w:t xml:space="preserve">A l’exportation : </w:t>
+      </w:r>
+      <w:r>
+        <w:rPr>
+          <w:rFonts w:cstheme="minorHAnsi"/>
+          <w:b/>
+          <w:bCs/>
+        </w:rPr>
+        <w:t>On observe des effets significatifs et positifs sur l’indice des prix à l’exportation en 1746 (0,88), en 1766 (0,66) et en 1778-1779 (0,25 et 0,44). Les coefficients ne sont pas significatifs pour le reste de la période.</w:t>
+      </w:r>
+    </w:p>
+    <w:p>
+      <w:pPr>
+        <w:jc w:val="both"/>
+        <w:rPr>
+          <w:rFonts w:cstheme="minorHAnsi"/>
+          <w:b/>
+          <w:bCs/>
+        </w:rPr>
+      </w:pPr>
+      <w:r>
+        <w:rPr>
+          <w:rFonts w:cstheme="minorHAnsi"/>
+          <w:b/>
+          <w:bCs/>
+        </w:rPr>
+        <w:t xml:space="preserve">A l’importation : </w:t>
+      </w:r>
+      <w:r>
+        <w:rPr>
+          <w:rFonts w:cstheme="minorHAnsi"/>
+          <w:b/>
+          <w:bCs/>
+        </w:rPr>
+        <w:t>On observe des effets significatifs et négatif en 1759 (-0,75), en 1760 (-1,97) et en 1763 (-0,77) donc principalement durant la guerre de Sept Ans.</w:t>
+      </w:r>
+    </w:p>
+    <w:p>
+      <w:pPr>
+        <w:jc w:val="both"/>
+        <w:rPr>
+          <w:rFonts w:cstheme="minorHAnsi"/>
+          <w:b/>
+          <w:bCs/>
+        </w:rPr>
+      </w:pPr>
+      <w:r>
+        <w:rPr>
+          <w:rFonts w:cstheme="minorHAnsi"/>
+          <w:b/>
+          <w:bCs/>
+        </w:rPr>
+        <w:t xml:space="preserve"> </w:t>
+      </w:r>
+    </w:p>
+    <w:p>
+      <w:pPr>
+        <w:autoSpaceDE w:val="0"/>
+        <w:autoSpaceDN w:val="0"/>
+        <w:adjustRightInd w:val="0"/>
+        <w:spacing w:after="0" w:line="240" w:lineRule="auto"/>
+        <w:jc w:val="both"/>
+        <w:rPr>
+          <w:rFonts w:cstheme="minorHAnsi"/>
+          <w:color w:val="0070C0"/>
+          <w:sz w:val="24"/>
+          <w:szCs w:val="24"/>
+        </w:rPr>
+      </w:pPr>
+      <w:r>
+        <w:rPr>
+          <w:rFonts w:cstheme="minorHAnsi"/>
+        </w:rPr>
         <w:lastRenderedPageBreak/>
-        <w:t>Les deux pics observés sur le graphique, à savoir en 1748 et 1760 sont provoqués par deux chutes importantes des indices de prix à l’importation.</w:t>
-      </w:r>
-    </w:p>
-    <w:p>
-      <w:pPr>
-        <w:jc w:val="both"/>
-        <w:rPr>
-          <w:rFonts w:cstheme="minorHAnsi"/>
-        </w:rPr>
-      </w:pPr>
-      <w:r>
-        <w:rPr>
-          <w:rFonts w:cstheme="minorHAnsi"/>
-        </w:rPr>
-        <w:t xml:space="preserve">L’évolution des termes de l’échange ne sont pas interprétables entre 1780 et 1788 à cause d’un manque de données sur les importations et exportations. </w:t>
-      </w:r>
-    </w:p>
-    <w:p>
-      <w:pPr>
-        <w:autoSpaceDE w:val="0"/>
-        <w:autoSpaceDN w:val="0"/>
-        <w:adjustRightInd w:val="0"/>
-        <w:spacing w:after="0" w:line="240" w:lineRule="auto"/>
-        <w:jc w:val="both"/>
-        <w:rPr>
-          <w:rFonts w:cstheme="minorHAnsi"/>
-          <w:color w:val="0070C0"/>
-          <w:sz w:val="24"/>
-          <w:szCs w:val="24"/>
-        </w:rPr>
-      </w:pPr>
-      <w:r>
-        <w:rPr>
-          <w:rFonts w:cstheme="minorHAnsi"/>
-        </w:rPr>
         <w:t xml:space="preserve"> </w:t>
       </w:r>
       <w:r>
@@ -1652,10 +2261,10 @@
           <w:rFonts w:cstheme="minorHAnsi"/>
         </w:rPr>
         <w:object w:dxaOrig="3960" w:dyaOrig="2880" w14:anchorId="44757E66">
-          <v:shape id="_x0000_i1042" type="#_x0000_t75" style="width:295.5pt;height:215.35pt" o:ole="">
-            <v:imagedata r:id="rId40" o:title=""/>
+          <v:shape id="_x0000_i1042" type="#_x0000_t75" style="width:295.65pt;height:215.45pt" o:ole="">
+            <v:imagedata r:id="rId41" o:title=""/>
           </v:shape>
-          <o:OLEObject Type="Embed" ProgID="AcroExch.Document.DC" ShapeID="_x0000_i1042" DrawAspect="Content" ObjectID="_1640425448" r:id="rId41"/>
+          <o:OLEObject Type="Embed" ProgID="AcroExch.Document.DC" ShapeID="_x0000_i1042" DrawAspect="Content" ObjectID="_1644397671" r:id="rId42"/>
         </w:object>
       </w:r>
     </w:p>
@@ -1671,6 +2280,324 @@
           <w:rFonts w:cstheme="minorHAnsi"/>
         </w:rPr>
         <w:t xml:space="preserve">Entre 1747 et 1757, les termes de l’échange ont tendance à augmenter du fait de la hausse des indices de prix à l’exportation. La période qui suit jusqu’en 1770 est marquée par une baisse des termes de l’échange liée à la baisse des indices de prix à l’exportation. Entre 1768 et 1780, les indices de prix à l’exportation augmentent tandis que les indices à l’importation diminuent entre 1770 et 1778. Ces phénomènes impliquent une hausse des termes de l’échange dans le port de Rennes. </w:t>
+      </w:r>
+    </w:p>
+    <w:p>
+      <w:pPr>
+        <w:jc w:val="both"/>
+        <w:rPr>
+          <w:rFonts w:cstheme="minorHAnsi"/>
+          <w:b/>
+          <w:bCs/>
+        </w:rPr>
+      </w:pPr>
+      <w:r>
+        <w:rPr>
+          <w:rFonts w:cstheme="minorHAnsi"/>
+          <w:b/>
+          <w:bCs/>
+        </w:rPr>
+        <w:t xml:space="preserve">Effets fixes années : </w:t>
+      </w:r>
+    </w:p>
+    <w:p>
+      <w:pPr>
+        <w:jc w:val="both"/>
+        <w:rPr>
+          <w:rFonts w:cstheme="minorHAnsi"/>
+          <w:b/>
+          <w:bCs/>
+        </w:rPr>
+      </w:pPr>
+      <w:r>
+        <w:rPr>
+          <w:rFonts w:cstheme="minorHAnsi"/>
+          <w:b/>
+          <w:bCs/>
+        </w:rPr>
+        <w:t xml:space="preserve">A l’exportation : </w:t>
+      </w:r>
+      <w:r>
+        <w:rPr>
+          <w:rFonts w:cstheme="minorHAnsi"/>
+          <w:b/>
+          <w:bCs/>
+        </w:rPr>
+        <w:t xml:space="preserve">Les coefficients sont significatifs et positifs sur la période (sauf en 1760 </w:t>
+      </w:r>
+      <w:r>
+        <w:rPr>
+          <w:rFonts w:cstheme="minorHAnsi"/>
+          <w:b/>
+          <w:bCs/>
+        </w:rPr>
+        <w:t xml:space="preserve">avec un coefficient négatif -0,13). L’amplitude des coefficients reste stable tout au long de la période. </w:t>
+      </w:r>
+    </w:p>
+    <w:p>
+      <w:pPr>
+        <w:jc w:val="both"/>
+        <w:rPr>
+          <w:rFonts w:cstheme="minorHAnsi"/>
+          <w:b/>
+          <w:bCs/>
+        </w:rPr>
+      </w:pPr>
+      <w:r>
+        <w:rPr>
+          <w:rFonts w:cstheme="minorHAnsi"/>
+          <w:b/>
+          <w:bCs/>
+        </w:rPr>
+        <w:t xml:space="preserve">A l’importation : </w:t>
+      </w:r>
+      <w:r>
+        <w:rPr>
+          <w:rFonts w:cstheme="minorHAnsi"/>
+          <w:b/>
+          <w:bCs/>
+        </w:rPr>
+        <w:t>On observe en 1752, un coefficient significatif et positif (0,42). En 1760, le coefficient est significatif et négatif (-0,44). En 1766, un coefficient significatif et positif (0,62). Aucune tendance ne se dégage vraiment.</w:t>
+      </w:r>
+    </w:p>
+    <w:p>
+      <w:pPr>
+        <w:jc w:val="both"/>
+        <w:rPr>
+          <w:rFonts w:cstheme="minorHAnsi"/>
+        </w:rPr>
+      </w:pPr>
+    </w:p>
+    <w:p>
+      <w:pPr>
+        <w:jc w:val="both"/>
+        <w:rPr>
+          <w:rFonts w:cstheme="minorHAnsi"/>
+          <w:color w:val="0070C0"/>
+          <w:sz w:val="32"/>
+          <w:szCs w:val="32"/>
+        </w:rPr>
+      </w:pPr>
+      <w:r>
+        <w:rPr>
+          <w:rFonts w:cstheme="minorHAnsi"/>
+          <w:color w:val="0070C0"/>
+          <w:sz w:val="32"/>
+          <w:szCs w:val="32"/>
+        </w:rPr>
+        <w:t xml:space="preserve">France : </w:t>
+      </w:r>
+    </w:p>
+    <w:p>
+      <w:pPr>
+        <w:jc w:val="both"/>
+        <w:rPr>
+          <w:rFonts w:cstheme="minorHAnsi"/>
+        </w:rPr>
+      </w:pPr>
+      <w:r>
+        <w:rPr>
+          <w:rFonts w:cstheme="minorHAnsi"/>
+        </w:rPr>
+        <w:object w:dxaOrig="3960" w:dyaOrig="2880" w14:anchorId="61B40770">
+          <v:shape id="_x0000_i1043" type="#_x0000_t75" style="width:220.35pt;height:160.35pt" o:ole="">
+            <v:imagedata r:id="rId43" o:title=""/>
+          </v:shape>
+          <o:OLEObject Type="Embed" ProgID="AcroExch.Document.DC" ShapeID="_x0000_i1043" DrawAspect="Content" ObjectID="_1644397672" r:id="rId44"/>
+        </w:object>
+      </w:r>
+      <w:r>
+        <w:rPr>
+          <w:rFonts w:cstheme="minorHAnsi"/>
+        </w:rPr>
+        <w:object w:dxaOrig="3960" w:dyaOrig="2880" w14:anchorId="59C7B374">
+          <v:shape id="_x0000_i1044" type="#_x0000_t75" style="width:219.8pt;height:159.8pt" o:ole="">
+            <v:imagedata r:id="rId45" o:title=""/>
+          </v:shape>
+          <o:OLEObject Type="Embed" ProgID="AcroExch.Document.DC" ShapeID="_x0000_i1044" DrawAspect="Content" ObjectID="_1644397673" r:id="rId46"/>
+        </w:object>
+      </w:r>
+    </w:p>
+    <w:p>
+      <w:pPr>
+        <w:jc w:val="both"/>
+        <w:rPr>
+          <w:rFonts w:cstheme="minorHAnsi"/>
+        </w:rPr>
+      </w:pPr>
+      <w:r>
+        <w:rPr>
+          <w:rFonts w:cstheme="minorHAnsi"/>
+        </w:rPr>
+        <w:object w:dxaOrig="3960" w:dyaOrig="2880" w14:anchorId="17C2B977">
+          <v:shape id="_x0000_i1045" type="#_x0000_t75" style="width:355.65pt;height:258.55pt" o:ole="">
+            <v:imagedata r:id="rId47" o:title=""/>
+          </v:shape>
+          <o:OLEObject Type="Embed" ProgID="AcroExch.Document.DC" ShapeID="_x0000_i1045" DrawAspect="Content" ObjectID="_1644397674" r:id="rId48"/>
+        </w:object>
+      </w:r>
+    </w:p>
+    <w:p>
+      <w:pPr>
+        <w:jc w:val="both"/>
+        <w:rPr>
+          <w:rFonts w:cstheme="minorHAnsi"/>
+          <w:b/>
+          <w:bCs/>
+          <w:color w:val="000000" w:themeColor="text1"/>
+        </w:rPr>
+      </w:pPr>
+      <w:r>
+        <w:rPr>
+          <w:rFonts w:cstheme="minorHAnsi"/>
+          <w:b/>
+          <w:bCs/>
+          <w:color w:val="000000" w:themeColor="text1"/>
+        </w:rPr>
+        <w:t xml:space="preserve">Effets fixes années : </w:t>
+      </w:r>
+    </w:p>
+    <w:p>
+      <w:pPr>
+        <w:jc w:val="both"/>
+        <w:rPr>
+          <w:rFonts w:cstheme="minorHAnsi"/>
+          <w:b/>
+          <w:bCs/>
+          <w:color w:val="000000" w:themeColor="text1"/>
+        </w:rPr>
+      </w:pPr>
+      <w:r>
+        <w:rPr>
+          <w:rFonts w:cstheme="minorHAnsi"/>
+          <w:b/>
+          <w:bCs/>
+          <w:color w:val="000000" w:themeColor="text1"/>
+        </w:rPr>
+        <w:t>A l’exportation : Coefficient significatif et positif en 1788 : 0,39</w:t>
+      </w:r>
+    </w:p>
+    <w:p>
+      <w:pPr>
+        <w:jc w:val="both"/>
+        <w:rPr>
+          <w:rFonts w:cstheme="minorHAnsi"/>
+          <w:b/>
+          <w:bCs/>
+          <w:color w:val="000000" w:themeColor="text1"/>
+        </w:rPr>
+      </w:pPr>
+      <w:r>
+        <w:rPr>
+          <w:rFonts w:cstheme="minorHAnsi"/>
+          <w:b/>
+          <w:bCs/>
+          <w:color w:val="000000" w:themeColor="text1"/>
+        </w:rPr>
+        <w:t>A l’importation : On observe en 1786, un coefficient significatif et négatif (-0,55). En 1787-1788, les coefficients sont de 0,30 en moyenne. Et de 1,25 en 1792.</w:t>
+      </w:r>
+    </w:p>
+    <w:p>
+      <w:pPr>
+        <w:jc w:val="both"/>
+        <w:rPr>
+          <w:rFonts w:cstheme="minorHAnsi"/>
+        </w:rPr>
+      </w:pPr>
+      <w:r>
+        <w:rPr>
+          <w:rFonts w:cstheme="minorHAnsi"/>
+        </w:rPr>
+        <w:object w:dxaOrig="3960" w:dyaOrig="2880" w14:anchorId="40748C1B">
+          <v:shape id="_x0000_i1046" type="#_x0000_t75" style="width:211.1pt;height:153.25pt" o:ole="">
+            <v:imagedata r:id="rId49" o:title=""/>
+          </v:shape>
+          <o:OLEObject Type="Embed" ProgID="AcroExch.Document.DC" ShapeID="_x0000_i1046" DrawAspect="Content" ObjectID="_1644397675" r:id="rId50"/>
+        </w:object>
+      </w:r>
+      <w:r>
+        <w:rPr>
+          <w:rFonts w:cstheme="minorHAnsi"/>
+        </w:rPr>
+        <w:object w:dxaOrig="3960" w:dyaOrig="2880" w14:anchorId="2C4799B9">
+          <v:shape id="_x0000_i1047" type="#_x0000_t75" style="width:210pt;height:152.75pt" o:ole="">
+            <v:imagedata r:id="rId51" o:title=""/>
+          </v:shape>
+          <o:OLEObject Type="Embed" ProgID="AcroExch.Document.DC" ShapeID="_x0000_i1047" DrawAspect="Content" ObjectID="_1644397676" r:id="rId52"/>
+        </w:object>
+      </w:r>
+    </w:p>
+    <w:p>
+      <w:pPr>
+        <w:jc w:val="both"/>
+        <w:rPr>
+          <w:rFonts w:cstheme="minorHAnsi"/>
+        </w:rPr>
+      </w:pPr>
+      <w:r>
+        <w:rPr>
+          <w:rFonts w:cstheme="minorHAnsi"/>
+        </w:rPr>
+        <w:object w:dxaOrig="3960" w:dyaOrig="2880" w14:anchorId="1D04365F">
+          <v:shape id="_x0000_i1048" type="#_x0000_t75" style="width:351.8pt;height:255.8pt" o:ole="">
+            <v:imagedata r:id="rId53" o:title=""/>
+          </v:shape>
+          <o:OLEObject Type="Embed" ProgID="AcroExch.Document.DC" ShapeID="_x0000_i1048" DrawAspect="Content" ObjectID="_1644397677" r:id="rId54"/>
+        </w:object>
+      </w:r>
+    </w:p>
+    <w:p>
+      <w:pPr>
+        <w:jc w:val="both"/>
+        <w:rPr>
+          <w:rFonts w:cstheme="minorHAnsi"/>
+          <w:b/>
+          <w:bCs/>
+        </w:rPr>
+      </w:pPr>
+      <w:r>
+        <w:rPr>
+          <w:rFonts w:cstheme="minorHAnsi"/>
+          <w:b/>
+          <w:bCs/>
+        </w:rPr>
+        <w:t xml:space="preserve">Effets fixes années : </w:t>
+      </w:r>
+    </w:p>
+    <w:p>
+      <w:pPr>
+        <w:jc w:val="both"/>
+        <w:rPr>
+          <w:rFonts w:cstheme="minorHAnsi"/>
+          <w:b/>
+          <w:bCs/>
+        </w:rPr>
+      </w:pPr>
+      <w:r>
+        <w:rPr>
+          <w:rFonts w:cstheme="minorHAnsi"/>
+          <w:b/>
+          <w:bCs/>
+        </w:rPr>
+        <w:t>A l’exportation : On observe entre 1819 et 1823 que les coefficients sont significatifs et négatifs. Passant de -0,34 en 1919 à -0 ,71 en 1823 avec un pic à -0,75 en 1821.</w:t>
+      </w:r>
+    </w:p>
+    <w:p>
+      <w:pPr>
+        <w:jc w:val="both"/>
+        <w:rPr>
+          <w:rFonts w:cstheme="minorHAnsi"/>
+          <w:b/>
+          <w:bCs/>
+        </w:rPr>
+      </w:pPr>
+      <w:r>
+        <w:rPr>
+          <w:rFonts w:cstheme="minorHAnsi"/>
+          <w:b/>
+          <w:bCs/>
+        </w:rPr>
+        <w:t>A l’importation : Les coefficients sont significatifs et négatifs sur la période. Partant de -0,21 en 1816 et atteignant -1,05 en 1823.</w:t>
       </w:r>
       <w:bookmarkStart w:id="0" w:name="_GoBack"/>
       <w:bookmarkEnd w:id="0"/>
@@ -2215,7 +3142,7 @@
       </w:pPr>
     </w:p>
     <w:sectPr>
-      <w:footerReference w:type="default" r:id="rId42"/>
+      <w:footerReference w:type="default" r:id="rId55"/>
       <w:pgSz w:w="11906" w:h="16838"/>
       <w:pgMar w:top="1417" w:right="1417" w:bottom="1417" w:left="1417" w:header="708" w:footer="708" w:gutter="0"/>
       <w:cols w:space="708"/>
@@ -2260,7 +3187,6 @@
         <w:docPartUnique/>
       </w:docPartObj>
     </w:sdtPr>
-    <w:sdtEndPr/>
     <w:sdtContent>
       <w:p>
         <w:pPr>
@@ -2316,6 +3242,126 @@
     </w:p>
   </w:footnote>
 </w:footnotes>
+</file>
+
+<file path=word/numbering.xml><?xml version="1.0" encoding="utf-8"?>
+<w:numbering xmlns:wpc="http://schemas.microsoft.com/office/word/2010/wordprocessingCanvas" xmlns:cx="http://schemas.microsoft.com/office/drawing/2014/chartex" xmlns:cx1="http://schemas.microsoft.com/office/drawing/2015/9/8/chartex" xmlns:cx2="http://schemas.microsoft.com/office/drawing/2015/10/21/chartex" xmlns:cx3="http://schemas.microsoft.com/office/drawing/2016/5/9/chartex" xmlns:cx4="http://schemas.microsoft.com/office/drawing/2016/5/10/chartex" xmlns:cx5="http://schemas.microsoft.com/office/drawing/2016/5/11/chartex" xmlns:cx6="http://schemas.microsoft.com/office/drawing/2016/5/12/chartex" xmlns:cx7="http://schemas.microsoft.com/office/drawing/2016/5/13/chartex" xmlns:cx8="http://schemas.microsoft.com/office/drawing/2016/5/14/chartex" xmlns:mc="http://schemas.openxmlformats.org/markup-compatibility/2006" xmlns:aink="http://schemas.microsoft.com/office/drawing/2016/ink" xmlns:am3d="http://schemas.microsoft.com/office/drawing/2017/model3d" xmlns:o="urn:schemas-microsoft-com:office:office" xmlns:r="http://schemas.openxmlformats.org/officeDocument/2006/relationships" xmlns:m="http://schemas.openxmlformats.org/officeDocument/2006/math" xmlns:v="urn:schemas-microsoft-com:vml" xmlns:wp14="http://schemas.microsoft.com/office/word/2010/wordprocessingDrawing" xmlns:wp="http://schemas.openxmlformats.org/drawingml/2006/wordprocessingDrawing" xmlns:w10="urn:schemas-microsoft-com:office:word" xmlns:w="http://schemas.openxmlformats.org/wordprocessingml/2006/main" xmlns:w14="http://schemas.microsoft.com/office/word/2010/wordml" xmlns:w15="http://schemas.microsoft.com/office/word/2012/wordml" xmlns:w16cid="http://schemas.microsoft.com/office/word/2016/wordml/cid" xmlns:w16se="http://schemas.microsoft.com/office/word/2015/wordml/symex" xmlns:wpg="http://schemas.microsoft.com/office/word/2010/wordprocessingGroup" xmlns:wpi="http://schemas.microsoft.com/office/word/2010/wordprocessingInk" xmlns:wne="http://schemas.microsoft.com/office/word/2006/wordml" xmlns:wps="http://schemas.microsoft.com/office/word/2010/wordprocessingShape" mc:Ignorable="w14 w15 w16se w16cid wp14">
+  <w:abstractNum w:abstractNumId="0" w15:restartNumberingAfterBreak="0">
+    <w:nsid w:val="0C8914A8"/>
+    <w:multiLevelType w:val="hybridMultilevel"/>
+    <w:tmpl w:val="C354F766"/>
+    <w:lvl w:ilvl="0" w:tplc="CAD4C930">
+      <w:numFmt w:val="bullet"/>
+      <w:lvlText w:val=""/>
+      <w:lvlJc w:val="left"/>
+      <w:pPr>
+        <w:ind w:left="720" w:hanging="360"/>
+      </w:pPr>
+      <w:rPr>
+        <w:rFonts w:ascii="Wingdings" w:eastAsiaTheme="minorHAnsi" w:hAnsi="Wingdings" w:cstheme="minorHAnsi" w:hint="default"/>
+      </w:rPr>
+    </w:lvl>
+    <w:lvl w:ilvl="1" w:tplc="040C0003" w:tentative="1">
+      <w:start w:val="1"/>
+      <w:numFmt w:val="bullet"/>
+      <w:lvlText w:val="o"/>
+      <w:lvlJc w:val="left"/>
+      <w:pPr>
+        <w:ind w:left="1440" w:hanging="360"/>
+      </w:pPr>
+      <w:rPr>
+        <w:rFonts w:ascii="Courier New" w:hAnsi="Courier New" w:cs="Courier New" w:hint="default"/>
+      </w:rPr>
+    </w:lvl>
+    <w:lvl w:ilvl="2" w:tplc="040C0005" w:tentative="1">
+      <w:start w:val="1"/>
+      <w:numFmt w:val="bullet"/>
+      <w:lvlText w:val=""/>
+      <w:lvlJc w:val="left"/>
+      <w:pPr>
+        <w:ind w:left="2160" w:hanging="360"/>
+      </w:pPr>
+      <w:rPr>
+        <w:rFonts w:ascii="Wingdings" w:hAnsi="Wingdings" w:hint="default"/>
+      </w:rPr>
+    </w:lvl>
+    <w:lvl w:ilvl="3" w:tplc="040C0001" w:tentative="1">
+      <w:start w:val="1"/>
+      <w:numFmt w:val="bullet"/>
+      <w:lvlText w:val=""/>
+      <w:lvlJc w:val="left"/>
+      <w:pPr>
+        <w:ind w:left="2880" w:hanging="360"/>
+      </w:pPr>
+      <w:rPr>
+        <w:rFonts w:ascii="Symbol" w:hAnsi="Symbol" w:hint="default"/>
+      </w:rPr>
+    </w:lvl>
+    <w:lvl w:ilvl="4" w:tplc="040C0003" w:tentative="1">
+      <w:start w:val="1"/>
+      <w:numFmt w:val="bullet"/>
+      <w:lvlText w:val="o"/>
+      <w:lvlJc w:val="left"/>
+      <w:pPr>
+        <w:ind w:left="3600" w:hanging="360"/>
+      </w:pPr>
+      <w:rPr>
+        <w:rFonts w:ascii="Courier New" w:hAnsi="Courier New" w:cs="Courier New" w:hint="default"/>
+      </w:rPr>
+    </w:lvl>
+    <w:lvl w:ilvl="5" w:tplc="040C0005" w:tentative="1">
+      <w:start w:val="1"/>
+      <w:numFmt w:val="bullet"/>
+      <w:lvlText w:val=""/>
+      <w:lvlJc w:val="left"/>
+      <w:pPr>
+        <w:ind w:left="4320" w:hanging="360"/>
+      </w:pPr>
+      <w:rPr>
+        <w:rFonts w:ascii="Wingdings" w:hAnsi="Wingdings" w:hint="default"/>
+      </w:rPr>
+    </w:lvl>
+    <w:lvl w:ilvl="6" w:tplc="040C0001" w:tentative="1">
+      <w:start w:val="1"/>
+      <w:numFmt w:val="bullet"/>
+      <w:lvlText w:val=""/>
+      <w:lvlJc w:val="left"/>
+      <w:pPr>
+        <w:ind w:left="5040" w:hanging="360"/>
+      </w:pPr>
+      <w:rPr>
+        <w:rFonts w:ascii="Symbol" w:hAnsi="Symbol" w:hint="default"/>
+      </w:rPr>
+    </w:lvl>
+    <w:lvl w:ilvl="7" w:tplc="040C0003" w:tentative="1">
+      <w:start w:val="1"/>
+      <w:numFmt w:val="bullet"/>
+      <w:lvlText w:val="o"/>
+      <w:lvlJc w:val="left"/>
+      <w:pPr>
+        <w:ind w:left="5760" w:hanging="360"/>
+      </w:pPr>
+      <w:rPr>
+        <w:rFonts w:ascii="Courier New" w:hAnsi="Courier New" w:cs="Courier New" w:hint="default"/>
+      </w:rPr>
+    </w:lvl>
+    <w:lvl w:ilvl="8" w:tplc="040C0005" w:tentative="1">
+      <w:start w:val="1"/>
+      <w:numFmt w:val="bullet"/>
+      <w:lvlText w:val=""/>
+      <w:lvlJc w:val="left"/>
+      <w:pPr>
+        <w:ind w:left="6480" w:hanging="360"/>
+      </w:pPr>
+      <w:rPr>
+        <w:rFonts w:ascii="Wingdings" w:hAnsi="Wingdings" w:hint="default"/>
+      </w:rPr>
+    </w:lvl>
+  </w:abstractNum>
+  <w:num w:numId="1">
+    <w:abstractNumId w:val="0"/>
+  </w:num>
+</w:numbering>
 </file>
 
 <file path=word/styles.xml><?xml version="1.0" encoding="utf-8"?>
@@ -2808,6 +3854,17 @@
       </w:tblBorders>
     </w:tblPr>
   </w:style>
+  <w:style w:type="paragraph" w:styleId="Paragraphedeliste">
+    <w:name w:val="List Paragraph"/>
+    <w:basedOn w:val="Normal"/>
+    <w:uiPriority w:val="34"/>
+    <w:qFormat/>
+    <w:rsid w:val="000D13C8"/>
+    <w:pPr>
+      <w:ind w:left="720"/>
+      <w:contextualSpacing/>
+    </w:pPr>
+  </w:style>
 </w:styles>
 </file>
 

</xml_diff>